<commit_message>
Completed but requird corrections on step
</commit_message>
<xml_diff>
--- a/TempDocs/How to Create AI Bot with LUIS.docx
+++ b/TempDocs/How to Create AI Bot with LUIS.docx
@@ -5,7 +5,7 @@
     <w:p>
       <w:pPr>
         <w:pStyle w:val="Heading1"/>
-        <w:jc w:val="center"/>
+        <w:jc w:val="both"/>
       </w:pPr>
       <w:r>
         <w:t xml:space="preserve">How to Create AI Bot with </w:t>
@@ -22,6 +22,7 @@
     <w:p>
       <w:pPr>
         <w:pStyle w:val="Heading2"/>
+        <w:jc w:val="both"/>
       </w:pPr>
       <w:r>
         <w:t>Introduction:</w:t>
@@ -53,6 +54,7 @@
     <w:p>
       <w:pPr>
         <w:pStyle w:val="Heading2"/>
+        <w:jc w:val="both"/>
       </w:pPr>
       <w:r>
         <w:t xml:space="preserve">Creating Application with </w:t>
@@ -92,6 +94,7 @@
     <w:p>
       <w:pPr>
         <w:pStyle w:val="Heading3"/>
+        <w:jc w:val="both"/>
       </w:pPr>
       <w:r>
         <w:t>In this article, you learn how to:</w:t>
@@ -151,6 +154,7 @@
     <w:p>
       <w:pPr>
         <w:pStyle w:val="Heading3"/>
+        <w:jc w:val="both"/>
       </w:pPr>
       <w:r>
         <w:t>Required Tools</w:t>
@@ -225,6 +229,7 @@
     <w:p>
       <w:pPr>
         <w:pStyle w:val="Heading3"/>
+        <w:jc w:val="both"/>
       </w:pPr>
       <w:r>
         <w:t>Step1:</w:t>
@@ -252,6 +257,7 @@
     <w:p>
       <w:pPr>
         <w:pStyle w:val="Heading3"/>
+        <w:jc w:val="both"/>
       </w:pPr>
       <w:r>
         <w:t xml:space="preserve">Step2: </w:t>
@@ -267,7 +273,7 @@
     </w:p>
     <w:p>
       <w:pPr>
-        <w:jc w:val="center"/>
+        <w:jc w:val="both"/>
       </w:pPr>
       <w:r>
         <w:rPr>
@@ -328,6 +334,7 @@
     <w:p>
       <w:pPr>
         <w:pStyle w:val="Heading3"/>
+        <w:jc w:val="both"/>
       </w:pPr>
       <w:r>
         <w:lastRenderedPageBreak/>
@@ -396,6 +403,7 @@
     <w:p>
       <w:pPr>
         <w:pStyle w:val="Heading3"/>
+        <w:jc w:val="both"/>
       </w:pPr>
       <w:r>
         <w:t xml:space="preserve">Step4: </w:t>
@@ -415,6 +423,7 @@
       <w:r>
         <w:t>ect folder and named with your [</w:t>
       </w:r>
+      <w:proofErr w:type="spellStart"/>
       <w:r>
         <w:rPr>
           <w:rFonts w:ascii="Consolas" w:hAnsi="Consolas" w:cs="Consolas"/>
@@ -451,6 +460,7 @@
         </w:rPr>
         <w:t>Name</w:t>
       </w:r>
+      <w:proofErr w:type="spellEnd"/>
       <w:r>
         <w:rPr>
           <w:rFonts w:ascii="Consolas" w:hAnsi="Consolas" w:cs="Consolas"/>
@@ -467,11 +477,23 @@
           <w:sz w:val="19"/>
           <w:szCs w:val="19"/>
         </w:rPr>
-        <w:t>.cs</w:t>
-      </w:r>
+        <w:t>.</w:t>
+      </w:r>
+      <w:proofErr w:type="spellStart"/>
+      <w:r>
+        <w:rPr>
+          <w:rFonts w:ascii="Consolas" w:hAnsi="Consolas" w:cs="Consolas"/>
+          <w:color w:val="000000"/>
+          <w:sz w:val="19"/>
+          <w:szCs w:val="19"/>
+        </w:rPr>
+        <w:t>cs</w:t>
+      </w:r>
+      <w:proofErr w:type="spellEnd"/>
       <w:r>
         <w:t xml:space="preserve">, open it and find your class named </w:t>
       </w:r>
+      <w:proofErr w:type="spellStart"/>
       <w:r>
         <w:rPr>
           <w:rFonts w:ascii="Consolas" w:hAnsi="Consolas" w:cs="Consolas"/>
@@ -481,9 +503,11 @@
         </w:rPr>
         <w:t>EmptyBot</w:t>
       </w:r>
+      <w:proofErr w:type="spellEnd"/>
       <w:r>
         <w:t xml:space="preserve"> who inherits bot activity Handler, </w:t>
       </w:r>
+      <w:proofErr w:type="spellStart"/>
       <w:r>
         <w:rPr>
           <w:rFonts w:ascii="Consolas" w:hAnsi="Consolas" w:cs="Consolas"/>
@@ -493,6 +517,7 @@
         </w:rPr>
         <w:t>ActivityHandler</w:t>
       </w:r>
+      <w:proofErr w:type="spellEnd"/>
       <w:r>
         <w:t xml:space="preserve">. Here you find </w:t>
       </w:r>
@@ -523,14 +548,25 @@
       <w:r>
         <w:t xml:space="preserve">who responsible for your Welcome message on first request. On this class override another method from </w:t>
       </w:r>
-      <w:r>
-        <w:rPr>
-          <w:rFonts w:ascii="Consolas" w:hAnsi="Consolas" w:cs="Consolas"/>
-          <w:color w:val="000000"/>
-          <w:sz w:val="19"/>
-          <w:szCs w:val="19"/>
-        </w:rPr>
-        <w:t xml:space="preserve">ActivityHandler </w:t>
+      <w:proofErr w:type="spellStart"/>
+      <w:r>
+        <w:rPr>
+          <w:rFonts w:ascii="Consolas" w:hAnsi="Consolas" w:cs="Consolas"/>
+          <w:color w:val="000000"/>
+          <w:sz w:val="19"/>
+          <w:szCs w:val="19"/>
+        </w:rPr>
+        <w:t>ActivityHandler</w:t>
+      </w:r>
+      <w:proofErr w:type="spellEnd"/>
+      <w:r>
+        <w:rPr>
+          <w:rFonts w:ascii="Consolas" w:hAnsi="Consolas" w:cs="Consolas"/>
+          <w:color w:val="000000"/>
+          <w:sz w:val="19"/>
+          <w:szCs w:val="19"/>
+        </w:rPr>
+        <w:t xml:space="preserve"> </w:t>
       </w:r>
       <w:r>
         <w:t>named</w:t>
@@ -542,7 +578,27 @@
           <w:sz w:val="19"/>
           <w:szCs w:val="19"/>
         </w:rPr>
-        <w:t xml:space="preserve"> OnMessageActivityAsync </w:t>
+        <w:t xml:space="preserve"> </w:t>
+      </w:r>
+      <w:proofErr w:type="spellStart"/>
+      <w:r>
+        <w:rPr>
+          <w:rFonts w:ascii="Consolas" w:hAnsi="Consolas" w:cs="Consolas"/>
+          <w:color w:val="000000"/>
+          <w:sz w:val="19"/>
+          <w:szCs w:val="19"/>
+        </w:rPr>
+        <w:t>OnMessageActivityAsync</w:t>
+      </w:r>
+      <w:proofErr w:type="spellEnd"/>
+      <w:r>
+        <w:rPr>
+          <w:rFonts w:ascii="Consolas" w:hAnsi="Consolas" w:cs="Consolas"/>
+          <w:color w:val="000000"/>
+          <w:sz w:val="19"/>
+          <w:szCs w:val="19"/>
+        </w:rPr>
+        <w:t xml:space="preserve"> </w:t>
       </w:r>
       <w:r>
         <w:rPr>
@@ -642,7 +698,23 @@
         <w:jc w:val="both"/>
       </w:pPr>
       <w:r>
-        <w:t>This message activity turns your Emptybot into Echobot.</w:t>
+        <w:t xml:space="preserve">This message activity turns your </w:t>
+      </w:r>
+      <w:proofErr w:type="spellStart"/>
+      <w:r>
+        <w:t>Emptybot</w:t>
+      </w:r>
+      <w:proofErr w:type="spellEnd"/>
+      <w:r>
+        <w:t xml:space="preserve"> into </w:t>
+      </w:r>
+      <w:proofErr w:type="spellStart"/>
+      <w:r>
+        <w:t>Echobot</w:t>
+      </w:r>
+      <w:proofErr w:type="spellEnd"/>
+      <w:r>
+        <w:t>.</w:t>
       </w:r>
       <w:r>
         <w:t xml:space="preserve"> Rebuild it and run. Hit something from emulator and</w:t>
@@ -654,6 +726,7 @@
     <w:p>
       <w:pPr>
         <w:pStyle w:val="Heading3"/>
+        <w:jc w:val="both"/>
       </w:pPr>
       <w:r>
         <w:t xml:space="preserve">Step5: </w:t>
@@ -751,9 +824,11 @@
       <w:r>
         <w:t xml:space="preserve">Get </w:t>
       </w:r>
+      <w:proofErr w:type="gramStart"/>
       <w:r>
         <w:t>your</w:t>
       </w:r>
+      <w:proofErr w:type="gramEnd"/>
       <w:r>
         <w:t xml:space="preserve"> Application Id from</w:t>
       </w:r>
@@ -933,40 +1008,49 @@
           <w:b/>
           <w:bCs/>
         </w:rPr>
-        <w:t>Endpoint Url</w:t>
-      </w:r>
+        <w:t xml:space="preserve">Endpoint </w:t>
+      </w:r>
+      <w:proofErr w:type="spellStart"/>
       <w:r>
         <w:rPr>
           <w:b/>
           <w:bCs/>
         </w:rPr>
-        <w:t xml:space="preserve"> {</w:t>
-      </w:r>
-      <w:r>
-        <w:t xml:space="preserve">only between </w:t>
-      </w:r>
+        <w:t>Url</w:t>
+      </w:r>
+      <w:proofErr w:type="spellEnd"/>
       <w:r>
         <w:rPr>
           <w:b/>
           <w:bCs/>
         </w:rPr>
-        <w:t>https://</w:t>
-      </w:r>
-      <w:r>
-        <w:t xml:space="preserve"> and </w:t>
+        <w:t xml:space="preserve"> {</w:t>
+      </w:r>
+      <w:r>
+        <w:t xml:space="preserve">only between </w:t>
       </w:r>
       <w:r>
         <w:rPr>
           <w:b/>
           <w:bCs/>
         </w:rPr>
-        <w:t>/</w:t>
+        <w:t>https://</w:t>
+      </w:r>
+      <w:r>
+        <w:t xml:space="preserve"> and </w:t>
       </w:r>
       <w:r>
         <w:rPr>
           <w:b/>
           <w:bCs/>
         </w:rPr>
+        <w:t>/</w:t>
+      </w:r>
+      <w:r>
+        <w:rPr>
+          <w:b/>
+          <w:bCs/>
+        </w:rPr>
         <w:t>LUIS</w:t>
       </w:r>
       <w:r>
@@ -1009,6 +1093,9 @@
       </w:r>
     </w:p>
     <w:p>
+      <w:pPr>
+        <w:jc w:val="both"/>
+      </w:pPr>
       <w:r>
         <w:t>To retrieve your</w:t>
       </w:r>
@@ -1130,10 +1217,18 @@
         <w:t xml:space="preserve"> stands for ASP .NET Core, I recommend about storing this file in sub directory [</w:t>
       </w:r>
       <w:r>
-        <w:t>named Cogni</w:t>
-      </w:r>
-      <w:r>
-        <w:t>tiveModels] of main project.</w:t>
+        <w:t xml:space="preserve">named </w:t>
+      </w:r>
+      <w:proofErr w:type="spellStart"/>
+      <w:r>
+        <w:t>Cogni</w:t>
+      </w:r>
+      <w:r>
+        <w:t>tiveModels</w:t>
+      </w:r>
+      <w:proofErr w:type="spellEnd"/>
+      <w:r>
+        <w:t>] of main project.</w:t>
       </w:r>
       <w:r>
         <w:t xml:space="preserve"> Run DOT NET CLI on this </w:t>
@@ -1148,13 +1243,19 @@
     <w:p>
       <w:pPr>
         <w:jc w:val="both"/>
-      </w:pPr>
-      <w:r>
         <w:rPr>
           <w:rFonts w:ascii="Consolas" w:hAnsi="Consolas"/>
           <w:sz w:val="19"/>
           <w:szCs w:val="19"/>
         </w:rPr>
+      </w:pPr>
+      <w:proofErr w:type="gramStart"/>
+      <w:r>
+        <w:rPr>
+          <w:rFonts w:ascii="Consolas" w:hAnsi="Consolas"/>
+          <w:sz w:val="19"/>
+          <w:szCs w:val="19"/>
+        </w:rPr>
         <w:t>LUIS</w:t>
       </w:r>
       <w:r>
@@ -1163,13 +1264,30 @@
           <w:sz w:val="19"/>
           <w:szCs w:val="19"/>
         </w:rPr>
-        <w:t>Gen .\</w:t>
+        <w:t>Gen .</w:t>
+      </w:r>
+      <w:proofErr w:type="gramEnd"/>
+      <w:r>
+        <w:rPr>
+          <w:rFonts w:ascii="Consolas" w:hAnsi="Consolas"/>
+          <w:sz w:val="19"/>
+          <w:szCs w:val="19"/>
+        </w:rPr>
+        <w:t>\</w:t>
       </w:r>
       <w:r>
         <w:t xml:space="preserve"> </w:t>
       </w:r>
       <w:r>
-        <w:t>[nameofapp]</w:t>
+        <w:t>[</w:t>
+      </w:r>
+      <w:proofErr w:type="spellStart"/>
+      <w:r>
+        <w:t>nameofapp</w:t>
+      </w:r>
+      <w:proofErr w:type="spellEnd"/>
+      <w:r>
+        <w:t>]</w:t>
       </w:r>
       <w:r>
         <w:rPr>
@@ -1177,14 +1295,50 @@
           <w:sz w:val="19"/>
           <w:szCs w:val="19"/>
         </w:rPr>
-        <w:t xml:space="preserve">.json -cs </w:t>
-      </w:r>
+        <w:t>.</w:t>
+      </w:r>
+      <w:proofErr w:type="spellStart"/>
       <w:r>
         <w:rPr>
           <w:rFonts w:ascii="Consolas" w:hAnsi="Consolas"/>
           <w:sz w:val="19"/>
           <w:szCs w:val="19"/>
         </w:rPr>
+        <w:t>json</w:t>
+      </w:r>
+      <w:proofErr w:type="spellEnd"/>
+      <w:r>
+        <w:rPr>
+          <w:rFonts w:ascii="Consolas" w:hAnsi="Consolas"/>
+          <w:sz w:val="19"/>
+          <w:szCs w:val="19"/>
+        </w:rPr>
+        <w:t xml:space="preserve"> -</w:t>
+      </w:r>
+      <w:proofErr w:type="spellStart"/>
+      <w:r>
+        <w:rPr>
+          <w:rFonts w:ascii="Consolas" w:hAnsi="Consolas"/>
+          <w:sz w:val="19"/>
+          <w:szCs w:val="19"/>
+        </w:rPr>
+        <w:t>cs</w:t>
+      </w:r>
+      <w:proofErr w:type="spellEnd"/>
+      <w:r>
+        <w:rPr>
+          <w:rFonts w:ascii="Consolas" w:hAnsi="Consolas"/>
+          <w:sz w:val="19"/>
+          <w:szCs w:val="19"/>
+        </w:rPr>
+        <w:t xml:space="preserve"> </w:t>
+      </w:r>
+      <w:r>
+        <w:rPr>
+          <w:rFonts w:ascii="Consolas" w:hAnsi="Consolas"/>
+          <w:sz w:val="19"/>
+          <w:szCs w:val="19"/>
+        </w:rPr>
         <w:t>LUIS</w:t>
       </w:r>
       <w:r>
@@ -1196,7 +1350,11 @@
         <w:t>.</w:t>
       </w:r>
       <w:r>
-        <w:t>[namewanted</w:t>
+        <w:t>[</w:t>
+      </w:r>
+      <w:proofErr w:type="spellStart"/>
+      <w:r>
+        <w:t>namewanted</w:t>
       </w:r>
       <w:r>
         <w:t>_</w:t>
@@ -1208,7 +1366,11 @@
         <w:t>_</w:t>
       </w:r>
       <w:r>
-        <w:t>cs]</w:t>
+        <w:t>cs</w:t>
+      </w:r>
+      <w:proofErr w:type="spellEnd"/>
+      <w:r>
+        <w:t>]</w:t>
       </w:r>
       <w:r>
         <w:rPr>
@@ -1236,10 +1398,59 @@
       </w:r>
     </w:p>
     <w:p>
+      <w:pPr>
+        <w:jc w:val="both"/>
+      </w:pPr>
+      <w:r>
+        <w:rPr>
+          <w:noProof/>
+          <w:lang w:eastAsia="en-GB"/>
+        </w:rPr>
+        <w:drawing>
+          <wp:inline distT="0" distB="0" distL="0" distR="0" wp14:anchorId="5450A551" wp14:editId="6762849F">
+            <wp:extent cx="5731510" cy="955040"/>
+            <wp:effectExtent l="0" t="0" r="2540" b="0"/>
+            <wp:docPr id="8" name="Picture 8"/>
+            <wp:cNvGraphicFramePr>
+              <a:graphicFrameLocks xmlns:a="http://schemas.openxmlformats.org/drawingml/2006/main" noChangeAspect="1"/>
+            </wp:cNvGraphicFramePr>
+            <a:graphic xmlns:a="http://schemas.openxmlformats.org/drawingml/2006/main">
+              <a:graphicData uri="http://schemas.openxmlformats.org/drawingml/2006/picture">
+                <pic:pic xmlns:pic="http://schemas.openxmlformats.org/drawingml/2006/picture">
+                  <pic:nvPicPr>
+                    <pic:cNvPr id="1" name=""/>
+                    <pic:cNvPicPr/>
+                  </pic:nvPicPr>
+                  <pic:blipFill>
+                    <a:blip r:embed="rId13"/>
+                    <a:stretch>
+                      <a:fillRect/>
+                    </a:stretch>
+                  </pic:blipFill>
+                  <pic:spPr>
+                    <a:xfrm>
+                      <a:off x="0" y="0"/>
+                      <a:ext cx="5731510" cy="955040"/>
+                    </a:xfrm>
+                    <a:prstGeom prst="rect">
+                      <a:avLst/>
+                    </a:prstGeom>
+                  </pic:spPr>
+                </pic:pic>
+              </a:graphicData>
+            </a:graphic>
+          </wp:inline>
+        </w:drawing>
+      </w:r>
+    </w:p>
+    <w:p>
+      <w:pPr>
+        <w:jc w:val="both"/>
+      </w:pPr>
       <w:r>
         <w:t xml:space="preserve">For further documentation, please review </w:t>
       </w:r>
-      <w:hyperlink r:id="rId13" w:history="1">
+      <w:hyperlink r:id="rId14" w:history="1">
         <w:r>
           <w:rPr>
             <w:rStyle w:val="Hyperlink"/>
@@ -1266,6 +1477,7 @@
     <w:p>
       <w:pPr>
         <w:pStyle w:val="Heading3"/>
+        <w:jc w:val="both"/>
       </w:pPr>
       <w:r>
         <w:t>Step6:</w:t>
@@ -1276,7 +1488,15 @@
         <w:jc w:val="both"/>
       </w:pPr>
       <w:r>
-        <w:t xml:space="preserve">Go to your appsettings.json file and include configuration for your </w:t>
+        <w:t xml:space="preserve">Go to your </w:t>
+      </w:r>
+      <w:proofErr w:type="spellStart"/>
+      <w:r>
+        <w:t>appsettings.json</w:t>
+      </w:r>
+      <w:proofErr w:type="spellEnd"/>
+      <w:r>
+        <w:t xml:space="preserve"> file and include configuration for your </w:t>
       </w:r>
       <w:r>
         <w:t>LUIS</w:t>
@@ -1302,115 +1522,15 @@
         <w:jc w:val="both"/>
       </w:pPr>
       <w:r>
+        <w:rPr>
+          <w:noProof/>
+          <w:lang w:eastAsia="en-GB"/>
+        </w:rPr>
         <w:drawing>
           <wp:inline distT="0" distB="0" distL="0" distR="0" wp14:anchorId="1A39C95B" wp14:editId="747899C0">
             <wp:extent cx="3214774" cy="1160891"/>
             <wp:effectExtent l="0" t="0" r="5080" b="1270"/>
             <wp:docPr id="7" name="Picture 7"/>
-            <wp:cNvGraphicFramePr>
-              <a:graphicFrameLocks xmlns:a="http://schemas.openxmlformats.org/drawingml/2006/main" noChangeAspect="1"/>
-            </wp:cNvGraphicFramePr>
-            <a:graphic xmlns:a="http://schemas.openxmlformats.org/drawingml/2006/main">
-              <a:graphicData uri="http://schemas.openxmlformats.org/drawingml/2006/picture">
-                <pic:pic xmlns:pic="http://schemas.openxmlformats.org/drawingml/2006/picture">
-                  <pic:nvPicPr>
-                    <pic:cNvPr id="1" name=""/>
-                    <pic:cNvPicPr/>
-                  </pic:nvPicPr>
-                  <pic:blipFill>
-                    <a:blip r:embed="rId14"/>
-                    <a:stretch>
-                      <a:fillRect/>
-                    </a:stretch>
-                  </pic:blipFill>
-                  <pic:spPr>
-                    <a:xfrm>
-                      <a:off x="0" y="0"/>
-                      <a:ext cx="3229390" cy="1166169"/>
-                    </a:xfrm>
-                    <a:prstGeom prst="rect">
-                      <a:avLst/>
-                    </a:prstGeom>
-                  </pic:spPr>
-                </pic:pic>
-              </a:graphicData>
-            </a:graphic>
-          </wp:inline>
-        </w:drawing>
-      </w:r>
-    </w:p>
-    <w:p>
-      <w:pPr>
-        <w:pStyle w:val="Heading3"/>
-      </w:pPr>
-      <w:r>
-        <w:t>Step7:</w:t>
-      </w:r>
-    </w:p>
-    <w:p>
-      <w:pPr>
-        <w:jc w:val="both"/>
-      </w:pPr>
-      <w:r>
-        <w:t>From the Nu</w:t>
-      </w:r>
-      <w:r>
-        <w:t>G</w:t>
-      </w:r>
-      <w:r>
-        <w:t xml:space="preserve">et Package </w:t>
-      </w:r>
-      <w:r>
-        <w:t>Manager</w:t>
-      </w:r>
-      <w:r>
-        <w:t xml:space="preserve"> of your project, </w:t>
-      </w:r>
-      <w:r>
-        <w:t>i</w:t>
-      </w:r>
-      <w:r>
-        <w:t>nstall these packages:</w:t>
-      </w:r>
-    </w:p>
-    <w:p>
-      <w:pPr>
-        <w:pStyle w:val="ListParagraph"/>
-        <w:numPr>
-          <w:ilvl w:val="0"/>
-          <w:numId w:val="3"/>
-        </w:numPr>
-        <w:jc w:val="both"/>
-      </w:pPr>
-      <w:r>
-        <w:rPr>
-          <w:b/>
-          <w:bCs/>
-        </w:rPr>
-        <w:t xml:space="preserve">Microsoft.Bot.Builder.Dialogs </w:t>
-      </w:r>
-      <w:r>
-        <w:t>for using the application as a dialog bot</w:t>
-      </w:r>
-    </w:p>
-    <w:p>
-      <w:pPr>
-        <w:jc w:val="both"/>
-        <w:rPr>
-          <w:b/>
-          <w:bCs/>
-        </w:rPr>
-      </w:pPr>
-      <w:r>
-        <w:rPr>
-          <w:noProof/>
-          <w:lang w:eastAsia="en-GB"/>
-        </w:rPr>
-        <w:drawing>
-          <wp:inline distT="0" distB="0" distL="0" distR="0" wp14:anchorId="1329299C" wp14:editId="48CC18CA">
-            <wp:extent cx="5731510" cy="3222625"/>
-            <wp:effectExtent l="0" t="0" r="2540" b="0"/>
-            <wp:docPr id="3" name="Picture 3"/>
             <wp:cNvGraphicFramePr>
               <a:graphicFrameLocks xmlns:a="http://schemas.openxmlformats.org/drawingml/2006/main" noChangeAspect="1"/>
             </wp:cNvGraphicFramePr>
@@ -1430,7 +1550,7 @@
                   <pic:spPr>
                     <a:xfrm>
                       <a:off x="0" y="0"/>
-                      <a:ext cx="5731510" cy="3222625"/>
+                      <a:ext cx="3229390" cy="1166169"/>
                     </a:xfrm>
                     <a:prstGeom prst="rect">
                       <a:avLst/>
@@ -1445,17 +1565,37 @@
     </w:p>
     <w:p>
       <w:pPr>
-        <w:rPr>
-          <w:b/>
-          <w:bCs/>
-        </w:rPr>
-      </w:pPr>
-      <w:r>
-        <w:rPr>
-          <w:b/>
-          <w:bCs/>
-        </w:rPr>
-        <w:br w:type="page"/>
+        <w:pStyle w:val="Heading3"/>
+        <w:jc w:val="both"/>
+      </w:pPr>
+      <w:r>
+        <w:t>Step7:</w:t>
+      </w:r>
+    </w:p>
+    <w:p>
+      <w:pPr>
+        <w:jc w:val="both"/>
+      </w:pPr>
+      <w:r>
+        <w:t>From the Nu</w:t>
+      </w:r>
+      <w:r>
+        <w:t>G</w:t>
+      </w:r>
+      <w:r>
+        <w:t xml:space="preserve">et Package </w:t>
+      </w:r>
+      <w:r>
+        <w:t>Manager</w:t>
+      </w:r>
+      <w:r>
+        <w:t xml:space="preserve"> of your project, </w:t>
+      </w:r>
+      <w:r>
+        <w:t>i</w:t>
+      </w:r>
+      <w:r>
+        <w:t>nstall these packages:</w:t>
       </w:r>
     </w:p>
     <w:p>
@@ -1465,50 +1605,35 @@
           <w:ilvl w:val="0"/>
           <w:numId w:val="3"/>
         </w:numPr>
+        <w:jc w:val="both"/>
+      </w:pPr>
+      <w:proofErr w:type="spellStart"/>
+      <w:r>
         <w:rPr>
           <w:b/>
           <w:bCs/>
         </w:rPr>
-      </w:pPr>
+        <w:t>Microsoft.Bot.Builder.Dialogs</w:t>
+      </w:r>
+      <w:proofErr w:type="spellEnd"/>
       <w:r>
         <w:rPr>
           <w:b/>
           <w:bCs/>
         </w:rPr>
-        <w:lastRenderedPageBreak/>
-        <w:t>Microsoft.Bot.Builder.AI.</w:t>
-      </w:r>
-      <w:r>
+        <w:t xml:space="preserve"> </w:t>
+      </w:r>
+      <w:r>
+        <w:t>for using the application as a dialog bot</w:t>
+      </w:r>
+    </w:p>
+    <w:p>
+      <w:pPr>
+        <w:jc w:val="both"/>
         <w:rPr>
           <w:b/>
           <w:bCs/>
         </w:rPr>
-        <w:t>LUIS</w:t>
-      </w:r>
-      <w:r>
-        <w:rPr>
-          <w:b/>
-          <w:bCs/>
-        </w:rPr>
-        <w:t xml:space="preserve"> </w:t>
-      </w:r>
-      <w:r>
-        <w:t xml:space="preserve">which have dependency on </w:t>
-      </w:r>
-      <w:r>
-        <w:t>LUIS</w:t>
-      </w:r>
-      <w:r>
-        <w:t xml:space="preserve"> Runtime.</w:t>
-      </w:r>
-    </w:p>
-    <w:p>
-      <w:pPr>
-        <w:jc w:val="both"/>
-        <w:rPr>
-          <w:b/>
-          <w:bCs/>
-        </w:rPr>
       </w:pPr>
       <w:r>
         <w:rPr>
@@ -1516,10 +1641,10 @@
           <w:lang w:eastAsia="en-GB"/>
         </w:rPr>
         <w:drawing>
-          <wp:inline distT="0" distB="0" distL="0" distR="0" wp14:anchorId="03EC6788" wp14:editId="53FE1C15">
+          <wp:inline distT="0" distB="0" distL="0" distR="0" wp14:anchorId="1329299C" wp14:editId="48CC18CA">
             <wp:extent cx="5731510" cy="3222625"/>
             <wp:effectExtent l="0" t="0" r="2540" b="0"/>
-            <wp:docPr id="4" name="Picture 4"/>
+            <wp:docPr id="3" name="Picture 3"/>
             <wp:cNvGraphicFramePr>
               <a:graphicFrameLocks xmlns:a="http://schemas.openxmlformats.org/drawingml/2006/main" noChangeAspect="1"/>
             </wp:cNvGraphicFramePr>
@@ -1554,63 +1679,74 @@
     </w:p>
     <w:p>
       <w:pPr>
+        <w:jc w:val="both"/>
+        <w:rPr>
+          <w:b/>
+          <w:bCs/>
+        </w:rPr>
+      </w:pPr>
+      <w:r>
+        <w:rPr>
+          <w:b/>
+          <w:bCs/>
+        </w:rPr>
+        <w:br w:type="page"/>
+      </w:r>
+    </w:p>
+    <w:p>
+      <w:pPr>
         <w:pStyle w:val="ListParagraph"/>
         <w:numPr>
           <w:ilvl w:val="0"/>
           <w:numId w:val="3"/>
         </w:numPr>
         <w:jc w:val="both"/>
-      </w:pPr>
-      <w:r>
-        <w:t xml:space="preserve">Hence we create project from Bot Framework Sdk template, so it already installed the Integration for ASP .Net Core. </w:t>
-      </w:r>
-    </w:p>
-    <w:p>
-      <w:pPr>
-        <w:pStyle w:val="ListParagraph"/>
-        <w:numPr>
-          <w:ilvl w:val="0"/>
-          <w:numId w:val="3"/>
-        </w:numPr>
-        <w:jc w:val="both"/>
-      </w:pPr>
-      <w:r>
-        <w:t>If you need any of Data</w:t>
-      </w:r>
-      <w:r>
-        <w:t xml:space="preserve"> </w:t>
-      </w:r>
-      <w:r>
-        <w:t xml:space="preserve">Type Recognizer within </w:t>
-      </w:r>
-      <w:r>
-        <w:t>cognitive</w:t>
-      </w:r>
-      <w:r>
-        <w:t xml:space="preserve"> model, Please install them.</w:t>
-      </w:r>
-    </w:p>
-    <w:p>
-      <w:pPr>
-        <w:jc w:val="both"/>
-      </w:pPr>
-      <w:r>
-        <w:t xml:space="preserve">For example: I have installed </w:t>
-      </w:r>
-      <w:r>
         <w:rPr>
           <w:b/>
           <w:bCs/>
         </w:rPr>
-        <w:t>Microsoft.Recognizers.Text.DataTypes.TimexExpression</w:t>
-      </w:r>
-      <w:r>
+      </w:pPr>
+      <w:proofErr w:type="spellStart"/>
+      <w:r>
+        <w:rPr>
+          <w:b/>
+          <w:bCs/>
+        </w:rPr>
+        <w:lastRenderedPageBreak/>
+        <w:t>Microsoft.Bot.Builder.AI.</w:t>
+      </w:r>
+      <w:r>
+        <w:rPr>
+          <w:b/>
+          <w:bCs/>
+        </w:rPr>
+        <w:t>LUIS</w:t>
+      </w:r>
+      <w:proofErr w:type="spellEnd"/>
+      <w:r>
+        <w:rPr>
+          <w:b/>
+          <w:bCs/>
+        </w:rPr>
         <w:t xml:space="preserve"> </w:t>
       </w:r>
-    </w:p>
-    <w:p>
-      <w:pPr>
-        <w:jc w:val="both"/>
+      <w:r>
+        <w:t xml:space="preserve">which have dependency on </w:t>
+      </w:r>
+      <w:r>
+        <w:t>LUIS</w:t>
+      </w:r>
+      <w:r>
+        <w:t xml:space="preserve"> Runtime.</w:t>
+      </w:r>
+    </w:p>
+    <w:p>
+      <w:pPr>
+        <w:jc w:val="both"/>
+        <w:rPr>
+          <w:b/>
+          <w:bCs/>
+        </w:rPr>
       </w:pPr>
       <w:r>
         <w:rPr>
@@ -1618,10 +1754,10 @@
           <w:lang w:eastAsia="en-GB"/>
         </w:rPr>
         <w:drawing>
-          <wp:inline distT="0" distB="0" distL="0" distR="0" wp14:anchorId="2406273E" wp14:editId="509F919D">
+          <wp:inline distT="0" distB="0" distL="0" distR="0" wp14:anchorId="03EC6788" wp14:editId="53FE1C15">
             <wp:extent cx="5731510" cy="3222625"/>
             <wp:effectExtent l="0" t="0" r="2540" b="0"/>
-            <wp:docPr id="6" name="Picture 6"/>
+            <wp:docPr id="4" name="Picture 4"/>
             <wp:cNvGraphicFramePr>
               <a:graphicFrameLocks xmlns:a="http://schemas.openxmlformats.org/drawingml/2006/main" noChangeAspect="1"/>
             </wp:cNvGraphicFramePr>
@@ -1656,290 +1792,84 @@
     </w:p>
     <w:p>
       <w:pPr>
-        <w:jc w:val="both"/>
-      </w:pPr>
-    </w:p>
-    <w:p>
-      <w:pPr>
-        <w:jc w:val="both"/>
-      </w:pPr>
-      <w:r>
-        <w:t>Now verify your package references for confirming all required package are installed successfully.</w:t>
-      </w:r>
-    </w:p>
-    <w:p>
-      <w:pPr>
-        <w:jc w:val="both"/>
-      </w:pPr>
-    </w:p>
-    <w:p>
-      <w:pPr>
-        <w:pStyle w:val="Heading3"/>
-      </w:pPr>
-      <w:r>
-        <w:lastRenderedPageBreak/>
-        <w:t>Step8</w:t>
-      </w:r>
-      <w:bookmarkStart w:id="0" w:name="_GoBack"/>
-      <w:bookmarkEnd w:id="0"/>
-      <w:r>
-        <w:t>:</w:t>
-      </w:r>
-    </w:p>
-    <w:p>
-      <w:pPr>
-        <w:jc w:val="both"/>
-        <w:rPr>
-          <w:rFonts w:cstheme="minorHAnsi"/>
-          <w:color w:val="000000"/>
-        </w:rPr>
-      </w:pPr>
-      <w:r>
-        <w:t xml:space="preserve">Design a recognizer for your </w:t>
-      </w:r>
-      <w:r>
-        <w:t>LUIS</w:t>
-      </w:r>
-      <w:r>
-        <w:t xml:space="preserve"> model that inherits </w:t>
-      </w:r>
-      <w:r>
-        <w:rPr>
-          <w:rFonts w:ascii="Consolas" w:hAnsi="Consolas" w:cs="Consolas"/>
+        <w:pStyle w:val="ListParagraph"/>
+        <w:numPr>
+          <w:ilvl w:val="0"/>
+          <w:numId w:val="3"/>
+        </w:numPr>
+        <w:jc w:val="both"/>
+      </w:pPr>
+      <w:r>
+        <w:t xml:space="preserve">Hence we create project from Bot Framework </w:t>
+      </w:r>
+      <w:proofErr w:type="spellStart"/>
+      <w:r>
+        <w:t>Sdk</w:t>
+      </w:r>
+      <w:proofErr w:type="spellEnd"/>
+      <w:r>
+        <w:t xml:space="preserve"> template, so it already installed the Integration for ASP .Net Core. </w:t>
+      </w:r>
+    </w:p>
+    <w:p>
+      <w:pPr>
+        <w:pStyle w:val="ListParagraph"/>
+        <w:numPr>
+          <w:ilvl w:val="0"/>
+          <w:numId w:val="3"/>
+        </w:numPr>
+        <w:jc w:val="both"/>
+      </w:pPr>
+      <w:r>
+        <w:t>If you need any of Data</w:t>
+      </w:r>
+      <w:r>
+        <w:t xml:space="preserve"> </w:t>
+      </w:r>
+      <w:r>
+        <w:t xml:space="preserve">Type Recognizer within </w:t>
+      </w:r>
+      <w:r>
+        <w:t>cognitive</w:t>
+      </w:r>
+      <w:r>
+        <w:t xml:space="preserve"> model, Please install them.</w:t>
+      </w:r>
+    </w:p>
+    <w:p>
+      <w:pPr>
+        <w:jc w:val="both"/>
+      </w:pPr>
+      <w:r>
+        <w:t xml:space="preserve">For example: I have installed </w:t>
+      </w:r>
+      <w:proofErr w:type="spellStart"/>
+      <w:r>
+        <w:rPr>
           <w:b/>
           <w:bCs/>
-          <w:color w:val="000000"/>
-          <w:sz w:val="19"/>
-          <w:szCs w:val="19"/>
-        </w:rPr>
-        <w:t>Microsoft.Bot.Builde</w:t>
-      </w:r>
-      <w:r>
-        <w:rPr>
-          <w:b/>
-          <w:bCs/>
-        </w:rPr>
-        <w:t>r.</w:t>
-      </w:r>
-      <w:r>
-        <w:rPr>
-          <w:rFonts w:ascii="Consolas" w:hAnsi="Consolas" w:cs="Consolas"/>
-          <w:b/>
-          <w:bCs/>
-          <w:color w:val="000000"/>
-          <w:sz w:val="19"/>
-          <w:szCs w:val="19"/>
-        </w:rPr>
-        <w:t>IRecognizer</w:t>
-      </w:r>
-      <w:r>
-        <w:rPr>
-          <w:rFonts w:ascii="Consolas" w:hAnsi="Consolas" w:cs="Consolas"/>
-          <w:color w:val="000000"/>
-          <w:sz w:val="19"/>
-          <w:szCs w:val="19"/>
-        </w:rPr>
-        <w:t xml:space="preserve">, </w:t>
-      </w:r>
-      <w:r>
-        <w:rPr>
-          <w:rFonts w:cstheme="minorHAnsi"/>
-          <w:color w:val="000000"/>
-        </w:rPr>
-        <w:t xml:space="preserve">Here </w:t>
-      </w:r>
-      <w:r>
-        <w:rPr>
-          <w:rFonts w:cstheme="minorHAnsi"/>
-          <w:color w:val="000000"/>
-        </w:rPr>
-        <w:t xml:space="preserve">you have to implements two missing members </w:t>
-      </w:r>
-    </w:p>
-    <w:p>
-      <w:pPr>
-        <w:jc w:val="both"/>
-        <w:rPr>
-          <w:rFonts w:ascii="Consolas" w:hAnsi="Consolas" w:cs="Consolas"/>
-          <w:color w:val="000000"/>
-          <w:sz w:val="19"/>
-          <w:szCs w:val="19"/>
-        </w:rPr>
-      </w:pPr>
-      <w:r>
-        <w:rPr>
-          <w:rFonts w:ascii="Consolas" w:hAnsi="Consolas" w:cs="Consolas"/>
-          <w:color w:val="000000"/>
-          <w:sz w:val="19"/>
-          <w:szCs w:val="19"/>
-        </w:rPr>
-        <w:t>Task&lt;T&gt; RecognizeAsync&lt;</w:t>
-      </w:r>
-      <w:r>
-        <w:rPr>
-          <w:rFonts w:ascii="Consolas" w:hAnsi="Consolas" w:cs="Consolas"/>
-          <w:color w:val="2B91AF"/>
-          <w:sz w:val="19"/>
-          <w:szCs w:val="19"/>
-        </w:rPr>
-        <w:t>T</w:t>
-      </w:r>
-      <w:r>
-        <w:rPr>
-          <w:rFonts w:ascii="Consolas" w:hAnsi="Consolas" w:cs="Consolas"/>
-          <w:color w:val="000000"/>
-          <w:sz w:val="19"/>
-          <w:szCs w:val="19"/>
-        </w:rPr>
-        <w:t>&gt;</w:t>
-      </w:r>
-      <w:r>
-        <w:rPr>
-          <w:rFonts w:ascii="Consolas" w:hAnsi="Consolas" w:cs="Consolas"/>
-          <w:color w:val="000000"/>
-          <w:sz w:val="19"/>
-          <w:szCs w:val="19"/>
-        </w:rPr>
-        <w:t>()</w:t>
-      </w:r>
-      <w:r>
-        <w:rPr>
-          <w:rFonts w:ascii="Consolas" w:hAnsi="Consolas" w:cs="Consolas"/>
-          <w:color w:val="000000"/>
-          <w:sz w:val="19"/>
-          <w:szCs w:val="19"/>
-        </w:rPr>
+        </w:rPr>
+        <w:t>Microsoft.Recognizers.Text.DataTypes.TimexExpression</w:t>
+      </w:r>
+      <w:proofErr w:type="spellEnd"/>
+      <w:r>
         <w:t xml:space="preserve"> </w:t>
       </w:r>
-      <w:r>
-        <w:rPr>
-          <w:rFonts w:cstheme="minorHAnsi"/>
-          <w:color w:val="000000"/>
-        </w:rPr>
-        <w:t>and</w:t>
-      </w:r>
-      <w:r>
-        <w:rPr>
-          <w:rFonts w:ascii="Consolas" w:hAnsi="Consolas" w:cs="Consolas"/>
-          <w:color w:val="000000"/>
-          <w:sz w:val="19"/>
-          <w:szCs w:val="19"/>
-        </w:rPr>
-        <w:t xml:space="preserve"> </w:t>
-      </w:r>
-    </w:p>
-    <w:p>
-      <w:pPr>
-        <w:jc w:val="both"/>
-        <w:rPr>
-          <w:rFonts w:ascii="Consolas" w:hAnsi="Consolas" w:cs="Consolas"/>
-          <w:color w:val="000000"/>
-          <w:sz w:val="19"/>
-          <w:szCs w:val="19"/>
-        </w:rPr>
-      </w:pPr>
-      <w:r>
-        <w:rPr>
-          <w:rFonts w:ascii="Consolas" w:hAnsi="Consolas" w:cs="Consolas"/>
-          <w:color w:val="000000"/>
-          <w:sz w:val="19"/>
-          <w:szCs w:val="19"/>
-        </w:rPr>
-        <w:t>Task&lt;RecognizerResult&gt; RecognizeAsync</w:t>
-      </w:r>
-      <w:r>
-        <w:rPr>
-          <w:rFonts w:ascii="Consolas" w:hAnsi="Consolas" w:cs="Consolas"/>
-          <w:color w:val="000000"/>
-          <w:sz w:val="19"/>
-          <w:szCs w:val="19"/>
-        </w:rPr>
-        <w:t>()</w:t>
-      </w:r>
-      <w:r>
-        <w:rPr>
-          <w:rFonts w:ascii="Consolas" w:hAnsi="Consolas" w:cs="Consolas"/>
-          <w:color w:val="000000"/>
-          <w:sz w:val="19"/>
-          <w:szCs w:val="19"/>
-        </w:rPr>
-        <w:t xml:space="preserve"> </w:t>
-      </w:r>
-    </w:p>
-    <w:p>
-      <w:pPr>
-        <w:jc w:val="both"/>
-      </w:pPr>
-      <w:r>
-        <w:t xml:space="preserve">Implement these </w:t>
-      </w:r>
-      <w:r>
-        <w:rPr>
-          <w:rFonts w:ascii="Consolas" w:hAnsi="Consolas"/>
-          <w:sz w:val="19"/>
-          <w:szCs w:val="19"/>
-        </w:rPr>
-        <w:t>RecognizeAsync&lt;T&gt;()</w:t>
-      </w:r>
-      <w:r>
-        <w:t xml:space="preserve">  and </w:t>
-      </w:r>
-      <w:r>
-        <w:rPr>
-          <w:rFonts w:ascii="Consolas" w:hAnsi="Consolas" w:cs="Consolas"/>
-          <w:color w:val="000000"/>
-          <w:sz w:val="19"/>
-          <w:szCs w:val="19"/>
-        </w:rPr>
-        <w:t xml:space="preserve">RecognizeAsync() </w:t>
-      </w:r>
-      <w:r>
-        <w:t xml:space="preserve">from a </w:t>
-      </w:r>
-      <w:r>
-        <w:rPr>
-          <w:rFonts w:ascii="Consolas" w:hAnsi="Consolas" w:cs="Consolas"/>
-          <w:color w:val="000000"/>
-          <w:sz w:val="19"/>
-          <w:szCs w:val="19"/>
-        </w:rPr>
-        <w:t>LUIS</w:t>
-      </w:r>
-      <w:r>
-        <w:rPr>
-          <w:rFonts w:ascii="Consolas" w:hAnsi="Consolas" w:cs="Consolas"/>
-          <w:color w:val="000000"/>
-          <w:sz w:val="19"/>
-          <w:szCs w:val="19"/>
-        </w:rPr>
-        <w:t>Recognizer</w:t>
-      </w:r>
-      <w:r>
-        <w:t xml:space="preserve"> object asynchronously.</w:t>
-      </w:r>
-    </w:p>
-    <w:p>
-      <w:pPr>
-        <w:jc w:val="both"/>
-        <w:rPr>
-          <w:rFonts w:ascii="Consolas" w:hAnsi="Consolas" w:cs="Consolas"/>
-          <w:color w:val="000000"/>
-          <w:sz w:val="19"/>
-          <w:szCs w:val="19"/>
-        </w:rPr>
-      </w:pPr>
-      <w:r>
-        <w:rPr>
-          <w:rFonts w:ascii="Consolas" w:hAnsi="Consolas" w:cs="Consolas"/>
-          <w:color w:val="000000"/>
-          <w:sz w:val="19"/>
-          <w:szCs w:val="19"/>
+    </w:p>
+    <w:p>
+      <w:pPr>
+        <w:jc w:val="both"/>
+      </w:pPr>
+      <w:r>
+        <w:rPr>
+          <w:noProof/>
+          <w:lang w:eastAsia="en-GB"/>
         </w:rPr>
         <w:drawing>
-          <wp:inline distT="0" distB="0" distL="0" distR="0" wp14:anchorId="799F94C1" wp14:editId="2A2EA033">
-            <wp:extent cx="5731510" cy="860425"/>
+          <wp:inline distT="0" distB="0" distL="0" distR="0" wp14:anchorId="2406273E" wp14:editId="509F919D">
+            <wp:extent cx="5731510" cy="3222625"/>
             <wp:effectExtent l="0" t="0" r="2540" b="0"/>
-            <wp:docPr id="11" name="Picture 11"/>
+            <wp:docPr id="6" name="Picture 6"/>
             <wp:cNvGraphicFramePr>
               <a:graphicFrameLocks xmlns:a="http://schemas.openxmlformats.org/drawingml/2006/main" noChangeAspect="1"/>
             </wp:cNvGraphicFramePr>
@@ -1959,7 +1889,7 @@
                   <pic:spPr>
                     <a:xfrm>
                       <a:off x="0" y="0"/>
-                      <a:ext cx="5731510" cy="860425"/>
+                      <a:ext cx="5731510" cy="3222625"/>
                     </a:xfrm>
                     <a:prstGeom prst="rect">
                       <a:avLst/>
@@ -1975,18 +1905,350 @@
     <w:p>
       <w:pPr>
         <w:jc w:val="both"/>
+      </w:pPr>
+    </w:p>
+    <w:p>
+      <w:pPr>
+        <w:jc w:val="both"/>
+      </w:pPr>
+      <w:r>
+        <w:t>Now verify your package references for confirming all required package are installed successfully.</w:t>
+      </w:r>
+    </w:p>
+    <w:p>
+      <w:pPr>
+        <w:jc w:val="both"/>
+      </w:pPr>
+    </w:p>
+    <w:p>
+      <w:pPr>
+        <w:pStyle w:val="Heading3"/>
+        <w:jc w:val="both"/>
+      </w:pPr>
+      <w:r>
+        <w:lastRenderedPageBreak/>
+        <w:t>Step8</w:t>
+      </w:r>
+      <w:r>
+        <w:t>:</w:t>
+      </w:r>
+    </w:p>
+    <w:p>
+      <w:pPr>
+        <w:jc w:val="both"/>
         <w:rPr>
           <w:rFonts w:cstheme="minorHAnsi"/>
           <w:color w:val="000000"/>
         </w:rPr>
       </w:pPr>
       <w:r>
+        <w:t xml:space="preserve">Design a recognizer for your </w:t>
+      </w:r>
+      <w:r>
+        <w:t>LUIS</w:t>
+      </w:r>
+      <w:r>
+        <w:t xml:space="preserve"> model that inherits </w:t>
+      </w:r>
+      <w:proofErr w:type="spellStart"/>
+      <w:r>
+        <w:rPr>
+          <w:rFonts w:ascii="Consolas" w:hAnsi="Consolas" w:cs="Consolas"/>
+          <w:b/>
+          <w:bCs/>
+          <w:color w:val="000000"/>
+          <w:sz w:val="19"/>
+          <w:szCs w:val="19"/>
+        </w:rPr>
+        <w:t>Microsoft.Bot.Builde</w:t>
+      </w:r>
+      <w:r>
+        <w:rPr>
+          <w:b/>
+          <w:bCs/>
+        </w:rPr>
+        <w:t>r.</w:t>
+      </w:r>
+      <w:r>
+        <w:rPr>
+          <w:rFonts w:ascii="Consolas" w:hAnsi="Consolas" w:cs="Consolas"/>
+          <w:b/>
+          <w:bCs/>
+          <w:color w:val="000000"/>
+          <w:sz w:val="19"/>
+          <w:szCs w:val="19"/>
+        </w:rPr>
+        <w:t>IRecognizer</w:t>
+      </w:r>
+      <w:proofErr w:type="spellEnd"/>
+      <w:r>
+        <w:rPr>
+          <w:rFonts w:ascii="Consolas" w:hAnsi="Consolas" w:cs="Consolas"/>
+          <w:color w:val="000000"/>
+          <w:sz w:val="19"/>
+          <w:szCs w:val="19"/>
+        </w:rPr>
+        <w:t xml:space="preserve">, </w:t>
+      </w:r>
+      <w:r>
         <w:rPr>
           <w:rFonts w:cstheme="minorHAnsi"/>
           <w:color w:val="000000"/>
         </w:rPr>
-        <w:t xml:space="preserve"> Before using the </w:t>
-      </w:r>
+        <w:t xml:space="preserve">Here </w:t>
+      </w:r>
+      <w:r>
+        <w:rPr>
+          <w:rFonts w:cstheme="minorHAnsi"/>
+          <w:color w:val="000000"/>
+        </w:rPr>
+        <w:t xml:space="preserve">you have to implements two missing members </w:t>
+      </w:r>
+    </w:p>
+    <w:p>
+      <w:pPr>
+        <w:jc w:val="both"/>
+        <w:rPr>
+          <w:rFonts w:ascii="Consolas" w:hAnsi="Consolas" w:cs="Consolas"/>
+          <w:color w:val="000000"/>
+          <w:sz w:val="19"/>
+          <w:szCs w:val="19"/>
+        </w:rPr>
+      </w:pPr>
+      <w:r>
+        <w:rPr>
+          <w:rFonts w:ascii="Consolas" w:hAnsi="Consolas" w:cs="Consolas"/>
+          <w:color w:val="000000"/>
+          <w:sz w:val="19"/>
+          <w:szCs w:val="19"/>
+        </w:rPr>
+        <w:t xml:space="preserve">Task&lt;T&gt; </w:t>
+      </w:r>
+      <w:proofErr w:type="spellStart"/>
+      <w:r>
+        <w:rPr>
+          <w:rFonts w:ascii="Consolas" w:hAnsi="Consolas" w:cs="Consolas"/>
+          <w:color w:val="000000"/>
+          <w:sz w:val="19"/>
+          <w:szCs w:val="19"/>
+        </w:rPr>
+        <w:t>RecognizeAsync</w:t>
+      </w:r>
+      <w:proofErr w:type="spellEnd"/>
+      <w:r>
+        <w:rPr>
+          <w:rFonts w:ascii="Consolas" w:hAnsi="Consolas" w:cs="Consolas"/>
+          <w:color w:val="000000"/>
+          <w:sz w:val="19"/>
+          <w:szCs w:val="19"/>
+        </w:rPr>
+        <w:t>&lt;</w:t>
+      </w:r>
+      <w:r>
+        <w:rPr>
+          <w:rFonts w:ascii="Consolas" w:hAnsi="Consolas" w:cs="Consolas"/>
+          <w:color w:val="2B91AF"/>
+          <w:sz w:val="19"/>
+          <w:szCs w:val="19"/>
+        </w:rPr>
+        <w:t>T</w:t>
+      </w:r>
+      <w:proofErr w:type="gramStart"/>
+      <w:r>
+        <w:rPr>
+          <w:rFonts w:ascii="Consolas" w:hAnsi="Consolas" w:cs="Consolas"/>
+          <w:color w:val="000000"/>
+          <w:sz w:val="19"/>
+          <w:szCs w:val="19"/>
+        </w:rPr>
+        <w:t>&gt;</w:t>
+      </w:r>
+      <w:r>
+        <w:rPr>
+          <w:rFonts w:ascii="Consolas" w:hAnsi="Consolas" w:cs="Consolas"/>
+          <w:color w:val="000000"/>
+          <w:sz w:val="19"/>
+          <w:szCs w:val="19"/>
+        </w:rPr>
+        <w:t>(</w:t>
+      </w:r>
+      <w:proofErr w:type="gramEnd"/>
+      <w:r>
+        <w:rPr>
+          <w:rFonts w:ascii="Consolas" w:hAnsi="Consolas" w:cs="Consolas"/>
+          <w:color w:val="000000"/>
+          <w:sz w:val="19"/>
+          <w:szCs w:val="19"/>
+        </w:rPr>
+        <w:t>)</w:t>
+      </w:r>
+      <w:r>
+        <w:rPr>
+          <w:rFonts w:ascii="Consolas" w:hAnsi="Consolas" w:cs="Consolas"/>
+          <w:color w:val="000000"/>
+          <w:sz w:val="19"/>
+          <w:szCs w:val="19"/>
+        </w:rPr>
+        <w:t xml:space="preserve"> </w:t>
+      </w:r>
+      <w:r>
+        <w:rPr>
+          <w:rFonts w:cstheme="minorHAnsi"/>
+          <w:color w:val="000000"/>
+        </w:rPr>
+        <w:t>and</w:t>
+      </w:r>
+      <w:r>
+        <w:rPr>
+          <w:rFonts w:ascii="Consolas" w:hAnsi="Consolas" w:cs="Consolas"/>
+          <w:color w:val="000000"/>
+          <w:sz w:val="19"/>
+          <w:szCs w:val="19"/>
+        </w:rPr>
+        <w:t xml:space="preserve"> </w:t>
+      </w:r>
+    </w:p>
+    <w:p>
+      <w:pPr>
+        <w:jc w:val="both"/>
+        <w:rPr>
+          <w:rFonts w:ascii="Consolas" w:hAnsi="Consolas" w:cs="Consolas"/>
+          <w:color w:val="000000"/>
+          <w:sz w:val="19"/>
+          <w:szCs w:val="19"/>
+        </w:rPr>
+      </w:pPr>
+      <w:r>
+        <w:rPr>
+          <w:rFonts w:ascii="Consolas" w:hAnsi="Consolas" w:cs="Consolas"/>
+          <w:color w:val="000000"/>
+          <w:sz w:val="19"/>
+          <w:szCs w:val="19"/>
+        </w:rPr>
+        <w:t>Task&lt;</w:t>
+      </w:r>
+      <w:proofErr w:type="spellStart"/>
+      <w:r>
+        <w:rPr>
+          <w:rFonts w:ascii="Consolas" w:hAnsi="Consolas" w:cs="Consolas"/>
+          <w:color w:val="000000"/>
+          <w:sz w:val="19"/>
+          <w:szCs w:val="19"/>
+        </w:rPr>
+        <w:t>RecognizerResult</w:t>
+      </w:r>
+      <w:proofErr w:type="spellEnd"/>
+      <w:r>
+        <w:rPr>
+          <w:rFonts w:ascii="Consolas" w:hAnsi="Consolas" w:cs="Consolas"/>
+          <w:color w:val="000000"/>
+          <w:sz w:val="19"/>
+          <w:szCs w:val="19"/>
+        </w:rPr>
+        <w:t xml:space="preserve">&gt; </w:t>
+      </w:r>
+      <w:proofErr w:type="spellStart"/>
+      <w:proofErr w:type="gramStart"/>
+      <w:r>
+        <w:rPr>
+          <w:rFonts w:ascii="Consolas" w:hAnsi="Consolas" w:cs="Consolas"/>
+          <w:color w:val="000000"/>
+          <w:sz w:val="19"/>
+          <w:szCs w:val="19"/>
+        </w:rPr>
+        <w:t>RecognizeAsync</w:t>
+      </w:r>
+      <w:proofErr w:type="spellEnd"/>
+      <w:r>
+        <w:rPr>
+          <w:rFonts w:ascii="Consolas" w:hAnsi="Consolas" w:cs="Consolas"/>
+          <w:color w:val="000000"/>
+          <w:sz w:val="19"/>
+          <w:szCs w:val="19"/>
+        </w:rPr>
+        <w:t>()</w:t>
+      </w:r>
+      <w:proofErr w:type="gramEnd"/>
+      <w:r>
+        <w:rPr>
+          <w:rFonts w:ascii="Consolas" w:hAnsi="Consolas" w:cs="Consolas"/>
+          <w:color w:val="000000"/>
+          <w:sz w:val="19"/>
+          <w:szCs w:val="19"/>
+        </w:rPr>
+        <w:t xml:space="preserve"> </w:t>
+      </w:r>
+    </w:p>
+    <w:p>
+      <w:pPr>
+        <w:jc w:val="both"/>
+      </w:pPr>
+      <w:r>
+        <w:t xml:space="preserve">Implement these </w:t>
+      </w:r>
+      <w:proofErr w:type="spellStart"/>
+      <w:r>
+        <w:rPr>
+          <w:rFonts w:ascii="Consolas" w:hAnsi="Consolas"/>
+          <w:sz w:val="19"/>
+          <w:szCs w:val="19"/>
+        </w:rPr>
+        <w:t>RecognizeAsync</w:t>
+      </w:r>
+      <w:proofErr w:type="spellEnd"/>
+      <w:r>
+        <w:rPr>
+          <w:rFonts w:ascii="Consolas" w:hAnsi="Consolas"/>
+          <w:sz w:val="19"/>
+          <w:szCs w:val="19"/>
+        </w:rPr>
+        <w:t>&lt;T</w:t>
+      </w:r>
+      <w:proofErr w:type="gramStart"/>
+      <w:r>
+        <w:rPr>
+          <w:rFonts w:ascii="Consolas" w:hAnsi="Consolas"/>
+          <w:sz w:val="19"/>
+          <w:szCs w:val="19"/>
+        </w:rPr>
+        <w:t>&gt;(</w:t>
+      </w:r>
+      <w:proofErr w:type="gramEnd"/>
+      <w:r>
+        <w:rPr>
+          <w:rFonts w:ascii="Consolas" w:hAnsi="Consolas"/>
+          <w:sz w:val="19"/>
+          <w:szCs w:val="19"/>
+        </w:rPr>
+        <w:t>)</w:t>
+      </w:r>
+      <w:r>
+        <w:t xml:space="preserve">  and </w:t>
+      </w:r>
+      <w:proofErr w:type="spellStart"/>
+      <w:r>
+        <w:rPr>
+          <w:rFonts w:ascii="Consolas" w:hAnsi="Consolas" w:cs="Consolas"/>
+          <w:color w:val="000000"/>
+          <w:sz w:val="19"/>
+          <w:szCs w:val="19"/>
+        </w:rPr>
+        <w:t>RecognizeAsync</w:t>
+      </w:r>
+      <w:proofErr w:type="spellEnd"/>
+      <w:r>
+        <w:rPr>
+          <w:rFonts w:ascii="Consolas" w:hAnsi="Consolas" w:cs="Consolas"/>
+          <w:color w:val="000000"/>
+          <w:sz w:val="19"/>
+          <w:szCs w:val="19"/>
+        </w:rPr>
+        <w:t xml:space="preserve">() </w:t>
+      </w:r>
+      <w:r>
+        <w:t xml:space="preserve">from a </w:t>
+      </w:r>
+      <w:proofErr w:type="spellStart"/>
       <w:r>
         <w:rPr>
           <w:rFonts w:ascii="Consolas" w:hAnsi="Consolas" w:cs="Consolas"/>
@@ -2005,82 +2267,35 @@
         </w:rPr>
         <w:t>Recognizer</w:t>
       </w:r>
-      <w:r>
-        <w:rPr>
-          <w:rFonts w:ascii="Consolas" w:hAnsi="Consolas" w:cs="Consolas"/>
-          <w:color w:val="000000"/>
-          <w:sz w:val="19"/>
-          <w:szCs w:val="19"/>
-        </w:rPr>
-        <w:t xml:space="preserve"> </w:t>
-      </w:r>
-      <w:r>
-        <w:t>object</w:t>
-      </w:r>
-      <w:r>
-        <w:t>,</w:t>
-      </w:r>
-      <w:r>
-        <w:rPr>
-          <w:rFonts w:cstheme="minorHAnsi"/>
-          <w:color w:val="000000"/>
-        </w:rPr>
-        <w:t xml:space="preserve"> c</w:t>
-      </w:r>
-      <w:r>
-        <w:rPr>
-          <w:rFonts w:cstheme="minorHAnsi"/>
-          <w:color w:val="000000"/>
-        </w:rPr>
-        <w:t xml:space="preserve">reate a constructor for recognizer with parameter of IConfiguration. Where </w:t>
-      </w:r>
-      <w:r>
-        <w:rPr>
-          <w:rFonts w:cstheme="minorHAnsi"/>
-          <w:color w:val="000000"/>
-        </w:rPr>
-        <w:t>you have to check LUIS</w:t>
-      </w:r>
-      <w:r>
-        <w:rPr>
-          <w:rFonts w:cstheme="minorHAnsi"/>
-          <w:color w:val="000000"/>
-        </w:rPr>
-        <w:t xml:space="preserve"> configurations what you configure in appsettings.json. Load the configurations and initiate a </w:t>
-      </w:r>
-      <w:r>
-        <w:rPr>
-          <w:rFonts w:cstheme="minorHAnsi"/>
-          <w:color w:val="000000"/>
-        </w:rPr>
-        <w:t>LUIS</w:t>
-      </w:r>
-      <w:r>
-        <w:rPr>
-          <w:rFonts w:cstheme="minorHAnsi"/>
-          <w:color w:val="000000"/>
-        </w:rPr>
-        <w:t xml:space="preserve"> application from it. </w:t>
-      </w:r>
-    </w:p>
-    <w:p>
-      <w:pPr>
-        <w:jc w:val="both"/>
-        <w:rPr>
-          <w:rFonts w:cstheme="minorHAnsi"/>
-          <w:color w:val="000000"/>
-        </w:rPr>
-      </w:pPr>
-      <w:r>
-        <w:rPr>
-          <w:rFonts w:cstheme="minorHAnsi"/>
-          <w:color w:val="000000"/>
+      <w:proofErr w:type="spellEnd"/>
+      <w:r>
+        <w:t xml:space="preserve"> object asynchronously.</w:t>
+      </w:r>
+    </w:p>
+    <w:p>
+      <w:pPr>
+        <w:jc w:val="both"/>
+        <w:rPr>
+          <w:rFonts w:ascii="Consolas" w:hAnsi="Consolas" w:cs="Consolas"/>
+          <w:color w:val="000000"/>
+          <w:sz w:val="19"/>
+          <w:szCs w:val="19"/>
+        </w:rPr>
+      </w:pPr>
+      <w:r>
+        <w:rPr>
+          <w:rFonts w:ascii="Consolas" w:hAnsi="Consolas" w:cs="Consolas"/>
+          <w:noProof/>
+          <w:color w:val="000000"/>
+          <w:sz w:val="19"/>
+          <w:szCs w:val="19"/>
+          <w:lang w:eastAsia="en-GB"/>
         </w:rPr>
         <w:drawing>
-          <wp:inline distT="0" distB="0" distL="0" distR="0" wp14:anchorId="6B0F59D2" wp14:editId="3966E50F">
-            <wp:extent cx="2878372" cy="446754"/>
-            <wp:effectExtent l="0" t="0" r="0" b="0"/>
-            <wp:docPr id="9" name="Picture 9"/>
+          <wp:inline distT="0" distB="0" distL="0" distR="0" wp14:anchorId="799F94C1" wp14:editId="2A2EA033">
+            <wp:extent cx="5731510" cy="860425"/>
+            <wp:effectExtent l="0" t="0" r="2540" b="0"/>
+            <wp:docPr id="11" name="Picture 11"/>
             <wp:cNvGraphicFramePr>
               <a:graphicFrameLocks xmlns:a="http://schemas.openxmlformats.org/drawingml/2006/main" noChangeAspect="1"/>
             </wp:cNvGraphicFramePr>
@@ -2100,7 +2315,7 @@
                   <pic:spPr>
                     <a:xfrm>
                       <a:off x="0" y="0"/>
-                      <a:ext cx="2904583" cy="450822"/>
+                      <a:ext cx="5731510" cy="860425"/>
                     </a:xfrm>
                     <a:prstGeom prst="rect">
                       <a:avLst/>
@@ -2126,13 +2341,92 @@
           <w:rFonts w:cstheme="minorHAnsi"/>
           <w:color w:val="000000"/>
         </w:rPr>
-        <w:t xml:space="preserve">By this </w:t>
+        <w:t xml:space="preserve"> Before using the </w:t>
+      </w:r>
+      <w:proofErr w:type="spellStart"/>
+      <w:r>
+        <w:rPr>
+          <w:rFonts w:ascii="Consolas" w:hAnsi="Consolas" w:cs="Consolas"/>
+          <w:color w:val="000000"/>
+          <w:sz w:val="19"/>
+          <w:szCs w:val="19"/>
+        </w:rPr>
+        <w:t>LUIS</w:t>
+      </w:r>
+      <w:r>
+        <w:rPr>
+          <w:rFonts w:ascii="Consolas" w:hAnsi="Consolas" w:cs="Consolas"/>
+          <w:color w:val="000000"/>
+          <w:sz w:val="19"/>
+          <w:szCs w:val="19"/>
+        </w:rPr>
+        <w:t>Recognizer</w:t>
+      </w:r>
+      <w:proofErr w:type="spellEnd"/>
+      <w:r>
+        <w:rPr>
+          <w:rFonts w:ascii="Consolas" w:hAnsi="Consolas" w:cs="Consolas"/>
+          <w:color w:val="000000"/>
+          <w:sz w:val="19"/>
+          <w:szCs w:val="19"/>
+        </w:rPr>
+        <w:t xml:space="preserve"> </w:t>
+      </w:r>
+      <w:r>
+        <w:t>object</w:t>
+      </w:r>
+      <w:r>
+        <w:t>,</w:t>
       </w:r>
       <w:r>
         <w:rPr>
           <w:rFonts w:cstheme="minorHAnsi"/>
           <w:color w:val="000000"/>
         </w:rPr>
+        <w:t xml:space="preserve"> c</w:t>
+      </w:r>
+      <w:r>
+        <w:rPr>
+          <w:rFonts w:cstheme="minorHAnsi"/>
+          <w:color w:val="000000"/>
+        </w:rPr>
+        <w:t xml:space="preserve">reate a constructor for recognizer with parameter of IConfiguration. Where </w:t>
+      </w:r>
+      <w:r>
+        <w:rPr>
+          <w:rFonts w:cstheme="minorHAnsi"/>
+          <w:color w:val="000000"/>
+        </w:rPr>
+        <w:t>you have to check LUIS</w:t>
+      </w:r>
+      <w:r>
+        <w:rPr>
+          <w:rFonts w:cstheme="minorHAnsi"/>
+          <w:color w:val="000000"/>
+        </w:rPr>
+        <w:t xml:space="preserve"> configurations what you configure in </w:t>
+      </w:r>
+      <w:proofErr w:type="spellStart"/>
+      <w:r>
+        <w:rPr>
+          <w:rFonts w:cstheme="minorHAnsi"/>
+          <w:color w:val="000000"/>
+        </w:rPr>
+        <w:t>appsettings.json</w:t>
+      </w:r>
+      <w:proofErr w:type="spellEnd"/>
+      <w:r>
+        <w:rPr>
+          <w:rFonts w:cstheme="minorHAnsi"/>
+          <w:color w:val="000000"/>
+        </w:rPr>
+        <w:t xml:space="preserve">. Load the configurations and initiate a </w:t>
+      </w:r>
+      <w:r>
+        <w:rPr>
+          <w:rFonts w:cstheme="minorHAnsi"/>
+          <w:color w:val="000000"/>
+        </w:rPr>
         <w:t>LUIS</w:t>
       </w:r>
       <w:r>
@@ -2140,69 +2434,29 @@
           <w:rFonts w:cstheme="minorHAnsi"/>
           <w:color w:val="000000"/>
         </w:rPr>
-        <w:t xml:space="preserve"> application, create a </w:t>
-      </w:r>
-      <w:r>
+        <w:t xml:space="preserve"> application from it. </w:t>
+      </w:r>
+    </w:p>
+    <w:p>
+      <w:pPr>
+        <w:jc w:val="both"/>
         <w:rPr>
           <w:rFonts w:cstheme="minorHAnsi"/>
           <w:color w:val="000000"/>
         </w:rPr>
-        <w:t>LUIS</w:t>
-      </w:r>
+      </w:pPr>
       <w:r>
         <w:rPr>
           <w:rFonts w:cstheme="minorHAnsi"/>
-          <w:color w:val="000000"/>
-        </w:rPr>
-        <w:t xml:space="preserve"> recognizer option and set p</w:t>
-      </w:r>
-      <w:r>
-        <w:rPr>
-          <w:rFonts w:cstheme="minorHAnsi"/>
-          <w:color w:val="000000"/>
-        </w:rPr>
-        <w:t>rediction</w:t>
-      </w:r>
-      <w:r>
-        <w:rPr>
-          <w:rFonts w:cstheme="minorHAnsi"/>
-          <w:color w:val="000000"/>
-        </w:rPr>
-        <w:t xml:space="preserve"> o</w:t>
-      </w:r>
-      <w:r>
-        <w:rPr>
-          <w:rFonts w:cstheme="minorHAnsi"/>
-          <w:color w:val="000000"/>
-        </w:rPr>
-        <w:t>ptions</w:t>
-      </w:r>
-      <w:r>
-        <w:rPr>
-          <w:rFonts w:cstheme="minorHAnsi"/>
-          <w:color w:val="000000"/>
-        </w:rPr>
-        <w:t xml:space="preserve"> with instance. Currently V3 prefer to V4. </w:t>
-      </w:r>
-    </w:p>
-    <w:p>
-      <w:pPr>
-        <w:jc w:val="both"/>
-        <w:rPr>
-          <w:rFonts w:cstheme="minorHAnsi"/>
-          <w:color w:val="000000"/>
-        </w:rPr>
-      </w:pPr>
-      <w:r>
-        <w:rPr>
-          <w:rFonts w:cstheme="minorHAnsi"/>
-          <w:color w:val="000000"/>
+          <w:noProof/>
+          <w:color w:val="000000"/>
+          <w:lang w:eastAsia="en-GB"/>
         </w:rPr>
         <w:drawing>
-          <wp:inline distT="0" distB="0" distL="0" distR="0" wp14:anchorId="027504B3" wp14:editId="0774647F">
-            <wp:extent cx="4185895" cy="930302"/>
-            <wp:effectExtent l="0" t="0" r="5715" b="3175"/>
-            <wp:docPr id="10" name="Picture 10"/>
+          <wp:inline distT="0" distB="0" distL="0" distR="0" wp14:anchorId="6B0F59D2" wp14:editId="3966E50F">
+            <wp:extent cx="2878372" cy="446754"/>
+            <wp:effectExtent l="0" t="0" r="0" b="0"/>
+            <wp:docPr id="9" name="Picture 9"/>
             <wp:cNvGraphicFramePr>
               <a:graphicFrameLocks xmlns:a="http://schemas.openxmlformats.org/drawingml/2006/main" noChangeAspect="1"/>
             </wp:cNvGraphicFramePr>
@@ -2222,6 +2476,130 @@
                   <pic:spPr>
                     <a:xfrm>
                       <a:off x="0" y="0"/>
+                      <a:ext cx="2904583" cy="450822"/>
+                    </a:xfrm>
+                    <a:prstGeom prst="rect">
+                      <a:avLst/>
+                    </a:prstGeom>
+                  </pic:spPr>
+                </pic:pic>
+              </a:graphicData>
+            </a:graphic>
+          </wp:inline>
+        </w:drawing>
+      </w:r>
+    </w:p>
+    <w:p>
+      <w:pPr>
+        <w:jc w:val="both"/>
+        <w:rPr>
+          <w:rFonts w:cstheme="minorHAnsi"/>
+          <w:color w:val="000000"/>
+        </w:rPr>
+      </w:pPr>
+      <w:r>
+        <w:rPr>
+          <w:rFonts w:cstheme="minorHAnsi"/>
+          <w:color w:val="000000"/>
+        </w:rPr>
+        <w:t xml:space="preserve">By this </w:t>
+      </w:r>
+      <w:r>
+        <w:rPr>
+          <w:rFonts w:cstheme="minorHAnsi"/>
+          <w:color w:val="000000"/>
+        </w:rPr>
+        <w:t>LUIS</w:t>
+      </w:r>
+      <w:r>
+        <w:rPr>
+          <w:rFonts w:cstheme="minorHAnsi"/>
+          <w:color w:val="000000"/>
+        </w:rPr>
+        <w:t xml:space="preserve"> application, create a </w:t>
+      </w:r>
+      <w:r>
+        <w:rPr>
+          <w:rFonts w:cstheme="minorHAnsi"/>
+          <w:color w:val="000000"/>
+        </w:rPr>
+        <w:t>LUIS</w:t>
+      </w:r>
+      <w:r>
+        <w:rPr>
+          <w:rFonts w:cstheme="minorHAnsi"/>
+          <w:color w:val="000000"/>
+        </w:rPr>
+        <w:t xml:space="preserve"> recognizer option and set p</w:t>
+      </w:r>
+      <w:r>
+        <w:rPr>
+          <w:rFonts w:cstheme="minorHAnsi"/>
+          <w:color w:val="000000"/>
+        </w:rPr>
+        <w:t>rediction</w:t>
+      </w:r>
+      <w:r>
+        <w:rPr>
+          <w:rFonts w:cstheme="minorHAnsi"/>
+          <w:color w:val="000000"/>
+        </w:rPr>
+        <w:t xml:space="preserve"> o</w:t>
+      </w:r>
+      <w:r>
+        <w:rPr>
+          <w:rFonts w:cstheme="minorHAnsi"/>
+          <w:color w:val="000000"/>
+        </w:rPr>
+        <w:t>ptions</w:t>
+      </w:r>
+      <w:r>
+        <w:rPr>
+          <w:rFonts w:cstheme="minorHAnsi"/>
+          <w:color w:val="000000"/>
+        </w:rPr>
+        <w:t xml:space="preserve"> with instance. Currently V3 prefer to V4. </w:t>
+      </w:r>
+    </w:p>
+    <w:p>
+      <w:pPr>
+        <w:jc w:val="both"/>
+        <w:rPr>
+          <w:rFonts w:cstheme="minorHAnsi"/>
+          <w:color w:val="000000"/>
+        </w:rPr>
+      </w:pPr>
+      <w:r>
+        <w:rPr>
+          <w:rFonts w:cstheme="minorHAnsi"/>
+          <w:noProof/>
+          <w:color w:val="000000"/>
+          <w:lang w:eastAsia="en-GB"/>
+        </w:rPr>
+        <w:drawing>
+          <wp:inline distT="0" distB="0" distL="0" distR="0" wp14:anchorId="027504B3" wp14:editId="0774647F">
+            <wp:extent cx="4185895" cy="930302"/>
+            <wp:effectExtent l="0" t="0" r="5715" b="3175"/>
+            <wp:docPr id="10" name="Picture 10"/>
+            <wp:cNvGraphicFramePr>
+              <a:graphicFrameLocks xmlns:a="http://schemas.openxmlformats.org/drawingml/2006/main" noChangeAspect="1"/>
+            </wp:cNvGraphicFramePr>
+            <a:graphic xmlns:a="http://schemas.openxmlformats.org/drawingml/2006/main">
+              <a:graphicData uri="http://schemas.openxmlformats.org/drawingml/2006/picture">
+                <pic:pic xmlns:pic="http://schemas.openxmlformats.org/drawingml/2006/picture">
+                  <pic:nvPicPr>
+                    <pic:cNvPr id="1" name=""/>
+                    <pic:cNvPicPr/>
+                  </pic:nvPicPr>
+                  <pic:blipFill>
+                    <a:blip r:embed="rId21"/>
+                    <a:stretch>
+                      <a:fillRect/>
+                    </a:stretch>
+                  </pic:blipFill>
+                  <pic:spPr>
+                    <a:xfrm>
+                      <a:off x="0" y="0"/>
                       <a:ext cx="4289835" cy="953402"/>
                     </a:xfrm>
                     <a:prstGeom prst="rect">
@@ -2236,6 +2614,9 @@
       </w:r>
     </w:p>
     <w:p>
+      <w:pPr>
+        <w:jc w:val="both"/>
+      </w:pPr>
       <w:r>
         <w:t>Initiate</w:t>
       </w:r>
@@ -2248,6 +2629,7 @@
       <w:r>
         <w:t xml:space="preserve"> </w:t>
       </w:r>
+      <w:proofErr w:type="spellStart"/>
       <w:r>
         <w:rPr>
           <w:rFonts w:ascii="Consolas" w:hAnsi="Consolas"/>
@@ -2272,6 +2654,7 @@
         </w:rPr>
         <w:t>ecognizer</w:t>
       </w:r>
+      <w:proofErr w:type="spellEnd"/>
       <w:r>
         <w:t xml:space="preserve"> object with this recognizer option</w:t>
       </w:r>
@@ -2280,9 +2663,13 @@
       </w:r>
     </w:p>
     <w:p>
+      <w:pPr>
+        <w:jc w:val="both"/>
+      </w:pPr>
       <w:r>
         <w:t xml:space="preserve">To confirm about successful initialization of </w:t>
       </w:r>
+      <w:proofErr w:type="spellStart"/>
       <w:r>
         <w:rPr>
           <w:rFonts w:ascii="Consolas" w:hAnsi="Consolas"/>
@@ -2299,6 +2686,7 @@
         </w:rPr>
         <w:t>Recognizer</w:t>
       </w:r>
+      <w:proofErr w:type="spellEnd"/>
       <w:r>
         <w:t xml:space="preserve"> object</w:t>
       </w:r>
@@ -2306,7 +2694,892 @@
         <w:t xml:space="preserve">, refer a public Boolean value or a method for check, which can be used in another instances. </w:t>
       </w:r>
     </w:p>
-    <w:p/>
+    <w:p>
+      <w:pPr>
+        <w:pStyle w:val="Heading3"/>
+        <w:jc w:val="both"/>
+      </w:pPr>
+      <w:r>
+        <w:t>Step9:</w:t>
+      </w:r>
+    </w:p>
+    <w:p>
+      <w:pPr>
+        <w:jc w:val="both"/>
+      </w:pPr>
+      <w:r>
+        <w:t xml:space="preserve">Go to </w:t>
+      </w:r>
+      <w:r>
+        <w:t>your C sharp bot file</w:t>
+      </w:r>
+      <w:r>
+        <w:t>, rewrite your class declaration to add feature of Dialog bot.</w:t>
+      </w:r>
+    </w:p>
+    <w:p>
+      <w:pPr>
+        <w:jc w:val="both"/>
+      </w:pPr>
+      <w:r>
+        <w:drawing>
+          <wp:inline distT="0" distB="0" distL="0" distR="0" wp14:anchorId="74F53E1C" wp14:editId="4F098B8A">
+            <wp:extent cx="2242268" cy="413560"/>
+            <wp:effectExtent l="0" t="0" r="5715" b="5715"/>
+            <wp:docPr id="12" name="Picture 12"/>
+            <wp:cNvGraphicFramePr>
+              <a:graphicFrameLocks xmlns:a="http://schemas.openxmlformats.org/drawingml/2006/main" noChangeAspect="1"/>
+            </wp:cNvGraphicFramePr>
+            <a:graphic xmlns:a="http://schemas.openxmlformats.org/drawingml/2006/main">
+              <a:graphicData uri="http://schemas.openxmlformats.org/drawingml/2006/picture">
+                <pic:pic xmlns:pic="http://schemas.openxmlformats.org/drawingml/2006/picture">
+                  <pic:nvPicPr>
+                    <pic:cNvPr id="1" name=""/>
+                    <pic:cNvPicPr/>
+                  </pic:nvPicPr>
+                  <pic:blipFill>
+                    <a:blip r:embed="rId22"/>
+                    <a:stretch>
+                      <a:fillRect/>
+                    </a:stretch>
+                  </pic:blipFill>
+                  <pic:spPr>
+                    <a:xfrm>
+                      <a:off x="0" y="0"/>
+                      <a:ext cx="2431777" cy="448513"/>
+                    </a:xfrm>
+                    <a:prstGeom prst="rect">
+                      <a:avLst/>
+                    </a:prstGeom>
+                  </pic:spPr>
+                </pic:pic>
+              </a:graphicData>
+            </a:graphic>
+          </wp:inline>
+        </w:drawing>
+      </w:r>
+    </w:p>
+    <w:p>
+      <w:pPr>
+        <w:jc w:val="both"/>
+      </w:pPr>
+      <w:r>
+        <w:t>Now you can use Dialog component to your bot.</w:t>
+      </w:r>
+      <w:r>
+        <w:t xml:space="preserve"> Declare following objects: a Dialog, two bot state, one for c</w:t>
+      </w:r>
+      <w:r>
+        <w:t>onversation</w:t>
+      </w:r>
+      <w:r>
+        <w:t xml:space="preserve"> s</w:t>
+      </w:r>
+      <w:r>
+        <w:t>tate</w:t>
+      </w:r>
+      <w:r>
+        <w:t xml:space="preserve">, and another for user state, and an </w:t>
+      </w:r>
+      <w:proofErr w:type="spellStart"/>
+      <w:r>
+        <w:t>ILogger</w:t>
+      </w:r>
+      <w:proofErr w:type="spellEnd"/>
+      <w:r>
+        <w:t>. Initiate them with your bot constructor.</w:t>
+      </w:r>
+    </w:p>
+    <w:p>
+      <w:pPr>
+        <w:jc w:val="both"/>
+      </w:pPr>
+      <w:r>
+        <w:drawing>
+          <wp:inline distT="0" distB="0" distL="0" distR="0" wp14:anchorId="0669D6D6" wp14:editId="6B7579E3">
+            <wp:extent cx="3563844" cy="922351"/>
+            <wp:effectExtent l="0" t="0" r="0" b="0"/>
+            <wp:docPr id="18" name="Picture 18"/>
+            <wp:cNvGraphicFramePr>
+              <a:graphicFrameLocks xmlns:a="http://schemas.openxmlformats.org/drawingml/2006/main" noChangeAspect="1"/>
+            </wp:cNvGraphicFramePr>
+            <a:graphic xmlns:a="http://schemas.openxmlformats.org/drawingml/2006/main">
+              <a:graphicData uri="http://schemas.openxmlformats.org/drawingml/2006/picture">
+                <pic:pic xmlns:pic="http://schemas.openxmlformats.org/drawingml/2006/picture">
+                  <pic:nvPicPr>
+                    <pic:cNvPr id="1" name=""/>
+                    <pic:cNvPicPr/>
+                  </pic:nvPicPr>
+                  <pic:blipFill>
+                    <a:blip r:embed="rId23"/>
+                    <a:stretch>
+                      <a:fillRect/>
+                    </a:stretch>
+                  </pic:blipFill>
+                  <pic:spPr>
+                    <a:xfrm>
+                      <a:off x="0" y="0"/>
+                      <a:ext cx="3583994" cy="927566"/>
+                    </a:xfrm>
+                    <a:prstGeom prst="rect">
+                      <a:avLst/>
+                    </a:prstGeom>
+                  </pic:spPr>
+                </pic:pic>
+              </a:graphicData>
+            </a:graphic>
+          </wp:inline>
+        </w:drawing>
+      </w:r>
+    </w:p>
+    <w:p>
+      <w:pPr>
+        <w:jc w:val="both"/>
+      </w:pPr>
+      <w:r>
+        <w:lastRenderedPageBreak/>
+        <w:t>From your Dialog object, call</w:t>
+      </w:r>
+      <w:r>
+        <w:t xml:space="preserve"> a</w:t>
+      </w:r>
+      <w:r>
+        <w:t>n</w:t>
+      </w:r>
+      <w:r>
+        <w:t xml:space="preserve"> </w:t>
+      </w:r>
+      <w:r>
+        <w:t>Asynchronous</w:t>
+      </w:r>
+      <w:r>
+        <w:t xml:space="preserve"> run method on your </w:t>
+      </w:r>
+      <w:r>
+        <w:rPr>
+          <w:rFonts w:ascii="Consolas" w:hAnsi="Consolas" w:cs="Consolas"/>
+          <w:color w:val="000000"/>
+          <w:sz w:val="19"/>
+          <w:szCs w:val="19"/>
+        </w:rPr>
+        <w:t>OnMembersAddedAsync</w:t>
+      </w:r>
+      <w:r>
+        <w:t xml:space="preserve"> method after sending the activity</w:t>
+      </w:r>
+      <w:r>
+        <w:t xml:space="preserve"> of your greetings</w:t>
+      </w:r>
+      <w:r>
+        <w:t xml:space="preserve">, use accessor by creating dialog state from your conversation state.  </w:t>
+      </w:r>
+    </w:p>
+    <w:p>
+      <w:pPr>
+        <w:jc w:val="both"/>
+      </w:pPr>
+      <w:r>
+        <w:drawing>
+          <wp:inline distT="0" distB="0" distL="0" distR="0" wp14:anchorId="423858C9" wp14:editId="27C8B930">
+            <wp:extent cx="5731510" cy="245110"/>
+            <wp:effectExtent l="0" t="0" r="2540" b="2540"/>
+            <wp:docPr id="14" name="Picture 14"/>
+            <wp:cNvGraphicFramePr>
+              <a:graphicFrameLocks xmlns:a="http://schemas.openxmlformats.org/drawingml/2006/main" noChangeAspect="1"/>
+            </wp:cNvGraphicFramePr>
+            <a:graphic xmlns:a="http://schemas.openxmlformats.org/drawingml/2006/main">
+              <a:graphicData uri="http://schemas.openxmlformats.org/drawingml/2006/picture">
+                <pic:pic xmlns:pic="http://schemas.openxmlformats.org/drawingml/2006/picture">
+                  <pic:nvPicPr>
+                    <pic:cNvPr id="1" name=""/>
+                    <pic:cNvPicPr/>
+                  </pic:nvPicPr>
+                  <pic:blipFill>
+                    <a:blip r:embed="rId24"/>
+                    <a:stretch>
+                      <a:fillRect/>
+                    </a:stretch>
+                  </pic:blipFill>
+                  <pic:spPr>
+                    <a:xfrm>
+                      <a:off x="0" y="0"/>
+                      <a:ext cx="5731510" cy="245110"/>
+                    </a:xfrm>
+                    <a:prstGeom prst="rect">
+                      <a:avLst/>
+                    </a:prstGeom>
+                  </pic:spPr>
+                </pic:pic>
+              </a:graphicData>
+            </a:graphic>
+          </wp:inline>
+        </w:drawing>
+      </w:r>
+    </w:p>
+    <w:p>
+      <w:pPr>
+        <w:jc w:val="both"/>
+      </w:pPr>
+      <w:r>
+        <w:t xml:space="preserve">Do same for your </w:t>
+      </w:r>
+      <w:proofErr w:type="spellStart"/>
+      <w:r>
+        <w:rPr>
+          <w:rFonts w:ascii="Consolas" w:hAnsi="Consolas" w:cs="Consolas"/>
+          <w:color w:val="000000"/>
+          <w:sz w:val="19"/>
+          <w:szCs w:val="19"/>
+        </w:rPr>
+        <w:t>OnMessageActivityAsync</w:t>
+      </w:r>
+      <w:proofErr w:type="spellEnd"/>
+      <w:r>
+        <w:t xml:space="preserve"> method. It will r</w:t>
+      </w:r>
+      <w:r>
+        <w:t>un the Dialog with the new message Activity</w:t>
+      </w:r>
+      <w:r>
+        <w:t>.</w:t>
+      </w:r>
+    </w:p>
+    <w:p>
+      <w:pPr>
+        <w:jc w:val="both"/>
+      </w:pPr>
+      <w:r>
+        <w:t xml:space="preserve">Override another method, </w:t>
+      </w:r>
+      <w:proofErr w:type="spellStart"/>
+      <w:r>
+        <w:rPr>
+          <w:rFonts w:ascii="Consolas" w:hAnsi="Consolas" w:cs="Consolas"/>
+          <w:color w:val="000000"/>
+          <w:sz w:val="19"/>
+          <w:szCs w:val="19"/>
+        </w:rPr>
+        <w:t>OnTurnAsync</w:t>
+      </w:r>
+      <w:proofErr w:type="spellEnd"/>
+      <w:r>
+        <w:t xml:space="preserve"> form your activity handler, await with saving your conversation and user states a</w:t>
+      </w:r>
+      <w:r>
+        <w:t>synchronous</w:t>
+      </w:r>
+      <w:r>
+        <w:t>ly, ignore forcing to save.</w:t>
+      </w:r>
+    </w:p>
+    <w:p>
+      <w:pPr>
+        <w:jc w:val="both"/>
+      </w:pPr>
+      <w:r>
+        <w:drawing>
+          <wp:inline distT="0" distB="0" distL="0" distR="0" wp14:anchorId="4709DF8B" wp14:editId="66BBA3F5">
+            <wp:extent cx="5731510" cy="794385"/>
+            <wp:effectExtent l="0" t="0" r="2540" b="5715"/>
+            <wp:docPr id="15" name="Picture 15"/>
+            <wp:cNvGraphicFramePr>
+              <a:graphicFrameLocks xmlns:a="http://schemas.openxmlformats.org/drawingml/2006/main" noChangeAspect="1"/>
+            </wp:cNvGraphicFramePr>
+            <a:graphic xmlns:a="http://schemas.openxmlformats.org/drawingml/2006/main">
+              <a:graphicData uri="http://schemas.openxmlformats.org/drawingml/2006/picture">
+                <pic:pic xmlns:pic="http://schemas.openxmlformats.org/drawingml/2006/picture">
+                  <pic:nvPicPr>
+                    <pic:cNvPr id="1" name=""/>
+                    <pic:cNvPicPr/>
+                  </pic:nvPicPr>
+                  <pic:blipFill>
+                    <a:blip r:embed="rId25"/>
+                    <a:stretch>
+                      <a:fillRect/>
+                    </a:stretch>
+                  </pic:blipFill>
+                  <pic:spPr>
+                    <a:xfrm>
+                      <a:off x="0" y="0"/>
+                      <a:ext cx="5731510" cy="794385"/>
+                    </a:xfrm>
+                    <a:prstGeom prst="rect">
+                      <a:avLst/>
+                    </a:prstGeom>
+                  </pic:spPr>
+                </pic:pic>
+              </a:graphicData>
+            </a:graphic>
+          </wp:inline>
+        </w:drawing>
+      </w:r>
+    </w:p>
+    <w:p>
+      <w:pPr>
+        <w:pStyle w:val="Heading3"/>
+      </w:pPr>
+      <w:r>
+        <w:t xml:space="preserve">Step10: </w:t>
+      </w:r>
+    </w:p>
+    <w:p>
+      <w:pPr>
+        <w:jc w:val="both"/>
+      </w:pPr>
+      <w:r>
+        <w:t xml:space="preserve">Before designing your Dialog, let’s design your model for entities. </w:t>
+      </w:r>
+    </w:p>
+    <w:p>
+      <w:pPr>
+        <w:jc w:val="both"/>
+      </w:pPr>
+      <w:r>
+        <w:drawing>
+          <wp:inline distT="0" distB="0" distL="0" distR="0" wp14:anchorId="4ABE5AA7" wp14:editId="7265BFCA">
+            <wp:extent cx="1852654" cy="738424"/>
+            <wp:effectExtent l="0" t="0" r="0" b="5080"/>
+            <wp:docPr id="16" name="Picture 16"/>
+            <wp:cNvGraphicFramePr>
+              <a:graphicFrameLocks xmlns:a="http://schemas.openxmlformats.org/drawingml/2006/main" noChangeAspect="1"/>
+            </wp:cNvGraphicFramePr>
+            <a:graphic xmlns:a="http://schemas.openxmlformats.org/drawingml/2006/main">
+              <a:graphicData uri="http://schemas.openxmlformats.org/drawingml/2006/picture">
+                <pic:pic xmlns:pic="http://schemas.openxmlformats.org/drawingml/2006/picture">
+                  <pic:nvPicPr>
+                    <pic:cNvPr id="1" name=""/>
+                    <pic:cNvPicPr/>
+                  </pic:nvPicPr>
+                  <pic:blipFill>
+                    <a:blip r:embed="rId26"/>
+                    <a:stretch>
+                      <a:fillRect/>
+                    </a:stretch>
+                  </pic:blipFill>
+                  <pic:spPr>
+                    <a:xfrm>
+                      <a:off x="0" y="0"/>
+                      <a:ext cx="1925932" cy="767631"/>
+                    </a:xfrm>
+                    <a:prstGeom prst="rect">
+                      <a:avLst/>
+                    </a:prstGeom>
+                  </pic:spPr>
+                </pic:pic>
+              </a:graphicData>
+            </a:graphic>
+          </wp:inline>
+        </w:drawing>
+      </w:r>
+    </w:p>
+    <w:p>
+      <w:pPr>
+        <w:jc w:val="both"/>
+      </w:pPr>
+      <w:r>
+        <w:t xml:space="preserve">Now time to design dialog component. Create a class for your dialog and inherit it from </w:t>
+      </w:r>
+      <w:proofErr w:type="spellStart"/>
+      <w:r>
+        <w:rPr>
+          <w:rFonts w:ascii="Consolas" w:hAnsi="Consolas" w:cs="Consolas"/>
+          <w:color w:val="000000"/>
+          <w:sz w:val="19"/>
+          <w:szCs w:val="19"/>
+        </w:rPr>
+        <w:t>Microsoft.Bot.Builder.Dialogs</w:t>
+      </w:r>
+      <w:r>
+        <w:rPr>
+          <w:rFonts w:ascii="Consolas" w:hAnsi="Consolas" w:cs="Consolas"/>
+          <w:color w:val="000000"/>
+          <w:sz w:val="19"/>
+          <w:szCs w:val="19"/>
+        </w:rPr>
+        <w:t>.</w:t>
+      </w:r>
+      <w:r>
+        <w:rPr>
+          <w:rFonts w:ascii="Consolas" w:hAnsi="Consolas" w:cs="Consolas"/>
+          <w:color w:val="000000"/>
+          <w:sz w:val="19"/>
+          <w:szCs w:val="19"/>
+        </w:rPr>
+        <w:t>ComponentDialog</w:t>
+      </w:r>
+      <w:proofErr w:type="spellEnd"/>
+      <w:r>
+        <w:rPr>
+          <w:rFonts w:ascii="Consolas" w:hAnsi="Consolas" w:cs="Consolas"/>
+          <w:color w:val="000000"/>
+          <w:sz w:val="19"/>
+          <w:szCs w:val="19"/>
+        </w:rPr>
+        <w:t>.</w:t>
+      </w:r>
+      <w:r>
+        <w:t xml:space="preserve"> </w:t>
+      </w:r>
+      <w:r>
+        <w:t>Declare following objects:</w:t>
+      </w:r>
+      <w:r>
+        <w:t xml:space="preserve"> one of</w:t>
+      </w:r>
+      <w:r>
+        <w:t xml:space="preserve"> your recognizer</w:t>
+      </w:r>
+      <w:r>
+        <w:t>, and an</w:t>
+      </w:r>
+      <w:r>
+        <w:t>other</w:t>
+      </w:r>
+      <w:r>
+        <w:t xml:space="preserve"> </w:t>
+      </w:r>
+      <w:proofErr w:type="spellStart"/>
+      <w:r>
+        <w:t>ILogger</w:t>
+      </w:r>
+      <w:proofErr w:type="spellEnd"/>
+      <w:r>
+        <w:t>. Initiate them with</w:t>
+      </w:r>
+      <w:r>
+        <w:t xml:space="preserve"> your dialog </w:t>
+      </w:r>
+      <w:r>
+        <w:t>constructor.</w:t>
+      </w:r>
+    </w:p>
+    <w:p>
+      <w:pPr>
+        <w:jc w:val="both"/>
+      </w:pPr>
+      <w:r>
+        <w:drawing>
+          <wp:inline distT="0" distB="0" distL="0" distR="0" wp14:anchorId="536D2726" wp14:editId="42903746">
+            <wp:extent cx="3697357" cy="559150"/>
+            <wp:effectExtent l="0" t="0" r="0" b="0"/>
+            <wp:docPr id="24" name="Picture 24"/>
+            <wp:cNvGraphicFramePr>
+              <a:graphicFrameLocks xmlns:a="http://schemas.openxmlformats.org/drawingml/2006/main" noChangeAspect="1"/>
+            </wp:cNvGraphicFramePr>
+            <a:graphic xmlns:a="http://schemas.openxmlformats.org/drawingml/2006/main">
+              <a:graphicData uri="http://schemas.openxmlformats.org/drawingml/2006/picture">
+                <pic:pic xmlns:pic="http://schemas.openxmlformats.org/drawingml/2006/picture">
+                  <pic:nvPicPr>
+                    <pic:cNvPr id="1" name=""/>
+                    <pic:cNvPicPr/>
+                  </pic:nvPicPr>
+                  <pic:blipFill>
+                    <a:blip r:embed="rId27"/>
+                    <a:stretch>
+                      <a:fillRect/>
+                    </a:stretch>
+                  </pic:blipFill>
+                  <pic:spPr>
+                    <a:xfrm>
+                      <a:off x="0" y="0"/>
+                      <a:ext cx="3774295" cy="570785"/>
+                    </a:xfrm>
+                    <a:prstGeom prst="rect">
+                      <a:avLst/>
+                    </a:prstGeom>
+                  </pic:spPr>
+                </pic:pic>
+              </a:graphicData>
+            </a:graphic>
+          </wp:inline>
+        </w:drawing>
+      </w:r>
+    </w:p>
+    <w:p>
+      <w:pPr>
+        <w:jc w:val="both"/>
+      </w:pPr>
+      <w:r>
+        <w:t>To initialize your dial</w:t>
+      </w:r>
+      <w:r>
+        <w:t xml:space="preserve">og, declare a method </w:t>
+      </w:r>
+      <w:r>
+        <w:t>asynchronously</w:t>
+      </w:r>
+      <w:r>
+        <w:t>. Use waterfall context because we combine all required methods in a waterfall dialog, and obviously cancellation token.</w:t>
+      </w:r>
+    </w:p>
+    <w:p>
+      <w:pPr>
+        <w:jc w:val="both"/>
+      </w:pPr>
+      <w:r>
+        <w:drawing>
+          <wp:inline distT="0" distB="0" distL="0" distR="0" wp14:anchorId="07A2046F" wp14:editId="74076BCA">
+            <wp:extent cx="5731510" cy="1678940"/>
+            <wp:effectExtent l="0" t="0" r="2540" b="0"/>
+            <wp:docPr id="17" name="Picture 17"/>
+            <wp:cNvGraphicFramePr>
+              <a:graphicFrameLocks xmlns:a="http://schemas.openxmlformats.org/drawingml/2006/main" noChangeAspect="1"/>
+            </wp:cNvGraphicFramePr>
+            <a:graphic xmlns:a="http://schemas.openxmlformats.org/drawingml/2006/main">
+              <a:graphicData uri="http://schemas.openxmlformats.org/drawingml/2006/picture">
+                <pic:pic xmlns:pic="http://schemas.openxmlformats.org/drawingml/2006/picture">
+                  <pic:nvPicPr>
+                    <pic:cNvPr id="1" name=""/>
+                    <pic:cNvPicPr/>
+                  </pic:nvPicPr>
+                  <pic:blipFill>
+                    <a:blip r:embed="rId28"/>
+                    <a:stretch>
+                      <a:fillRect/>
+                    </a:stretch>
+                  </pic:blipFill>
+                  <pic:spPr>
+                    <a:xfrm>
+                      <a:off x="0" y="0"/>
+                      <a:ext cx="5731510" cy="1678940"/>
+                    </a:xfrm>
+                    <a:prstGeom prst="rect">
+                      <a:avLst/>
+                    </a:prstGeom>
+                  </pic:spPr>
+                </pic:pic>
+              </a:graphicData>
+            </a:graphic>
+          </wp:inline>
+        </w:drawing>
+      </w:r>
+    </w:p>
+    <w:p>
+      <w:pPr>
+        <w:jc w:val="both"/>
+      </w:pPr>
+      <w:r>
+        <w:t xml:space="preserve">Do same works for other methods like </w:t>
+      </w:r>
+      <w:proofErr w:type="spellStart"/>
+      <w:r>
+        <w:t>ActStepAsync</w:t>
+      </w:r>
+      <w:proofErr w:type="spellEnd"/>
+      <w:r>
+        <w:t xml:space="preserve"> and </w:t>
+      </w:r>
+    </w:p>
+    <w:p>
+      <w:pPr>
+        <w:jc w:val="both"/>
+      </w:pPr>
+      <w:r>
+        <w:lastRenderedPageBreak/>
+        <w:drawing>
+          <wp:inline distT="0" distB="0" distL="0" distR="0" wp14:anchorId="76B5B910" wp14:editId="6FF33480">
+            <wp:extent cx="5731510" cy="2923540"/>
+            <wp:effectExtent l="0" t="0" r="2540" b="0"/>
+            <wp:docPr id="19" name="Picture 19"/>
+            <wp:cNvGraphicFramePr>
+              <a:graphicFrameLocks xmlns:a="http://schemas.openxmlformats.org/drawingml/2006/main" noChangeAspect="1"/>
+            </wp:cNvGraphicFramePr>
+            <a:graphic xmlns:a="http://schemas.openxmlformats.org/drawingml/2006/main">
+              <a:graphicData uri="http://schemas.openxmlformats.org/drawingml/2006/picture">
+                <pic:pic xmlns:pic="http://schemas.openxmlformats.org/drawingml/2006/picture">
+                  <pic:nvPicPr>
+                    <pic:cNvPr id="1" name=""/>
+                    <pic:cNvPicPr/>
+                  </pic:nvPicPr>
+                  <pic:blipFill>
+                    <a:blip r:embed="rId29"/>
+                    <a:stretch>
+                      <a:fillRect/>
+                    </a:stretch>
+                  </pic:blipFill>
+                  <pic:spPr>
+                    <a:xfrm>
+                      <a:off x="0" y="0"/>
+                      <a:ext cx="5731510" cy="2923540"/>
+                    </a:xfrm>
+                    <a:prstGeom prst="rect">
+                      <a:avLst/>
+                    </a:prstGeom>
+                  </pic:spPr>
+                </pic:pic>
+              </a:graphicData>
+            </a:graphic>
+          </wp:inline>
+        </w:drawing>
+      </w:r>
+    </w:p>
+    <w:p>
+      <w:pPr>
+        <w:jc w:val="both"/>
+      </w:pPr>
+    </w:p>
+    <w:p>
+      <w:pPr>
+        <w:jc w:val="both"/>
+      </w:pPr>
+      <w:r>
+        <w:t xml:space="preserve">And also for </w:t>
+      </w:r>
+      <w:proofErr w:type="spellStart"/>
+      <w:r>
+        <w:t>FinalStepAsync</w:t>
+      </w:r>
+      <w:proofErr w:type="spellEnd"/>
+    </w:p>
+    <w:p>
+      <w:pPr>
+        <w:jc w:val="both"/>
+      </w:pPr>
+      <w:r>
+        <w:drawing>
+          <wp:inline distT="0" distB="0" distL="0" distR="0" wp14:anchorId="699D3531" wp14:editId="66031185">
+            <wp:extent cx="5731510" cy="1714500"/>
+            <wp:effectExtent l="0" t="0" r="2540" b="0"/>
+            <wp:docPr id="20" name="Picture 20"/>
+            <wp:cNvGraphicFramePr>
+              <a:graphicFrameLocks xmlns:a="http://schemas.openxmlformats.org/drawingml/2006/main" noChangeAspect="1"/>
+            </wp:cNvGraphicFramePr>
+            <a:graphic xmlns:a="http://schemas.openxmlformats.org/drawingml/2006/main">
+              <a:graphicData uri="http://schemas.openxmlformats.org/drawingml/2006/picture">
+                <pic:pic xmlns:pic="http://schemas.openxmlformats.org/drawingml/2006/picture">
+                  <pic:nvPicPr>
+                    <pic:cNvPr id="1" name=""/>
+                    <pic:cNvPicPr/>
+                  </pic:nvPicPr>
+                  <pic:blipFill>
+                    <a:blip r:embed="rId30"/>
+                    <a:stretch>
+                      <a:fillRect/>
+                    </a:stretch>
+                  </pic:blipFill>
+                  <pic:spPr>
+                    <a:xfrm>
+                      <a:off x="0" y="0"/>
+                      <a:ext cx="5731510" cy="1714500"/>
+                    </a:xfrm>
+                    <a:prstGeom prst="rect">
+                      <a:avLst/>
+                    </a:prstGeom>
+                  </pic:spPr>
+                </pic:pic>
+              </a:graphicData>
+            </a:graphic>
+          </wp:inline>
+        </w:drawing>
+      </w:r>
+    </w:p>
+    <w:p>
+      <w:pPr>
+        <w:jc w:val="both"/>
+      </w:pPr>
+    </w:p>
+    <w:p>
+      <w:pPr>
+        <w:jc w:val="both"/>
+      </w:pPr>
+      <w:r>
+        <w:t xml:space="preserve">Add new text prompt and these methods in waterfall dialog </w:t>
+      </w:r>
+    </w:p>
+    <w:p>
+      <w:pPr>
+        <w:jc w:val="both"/>
+      </w:pPr>
+      <w:r>
+        <w:drawing>
+          <wp:inline distT="0" distB="0" distL="0" distR="0" wp14:anchorId="33A814BB" wp14:editId="0426F9FE">
+            <wp:extent cx="4409354" cy="978011"/>
+            <wp:effectExtent l="0" t="0" r="0" b="0"/>
+            <wp:docPr id="22" name="Picture 22"/>
+            <wp:cNvGraphicFramePr>
+              <a:graphicFrameLocks xmlns:a="http://schemas.openxmlformats.org/drawingml/2006/main" noChangeAspect="1"/>
+            </wp:cNvGraphicFramePr>
+            <a:graphic xmlns:a="http://schemas.openxmlformats.org/drawingml/2006/main">
+              <a:graphicData uri="http://schemas.openxmlformats.org/drawingml/2006/picture">
+                <pic:pic xmlns:pic="http://schemas.openxmlformats.org/drawingml/2006/picture">
+                  <pic:nvPicPr>
+                    <pic:cNvPr id="1" name=""/>
+                    <pic:cNvPicPr/>
+                  </pic:nvPicPr>
+                  <pic:blipFill>
+                    <a:blip r:embed="rId31"/>
+                    <a:stretch>
+                      <a:fillRect/>
+                    </a:stretch>
+                  </pic:blipFill>
+                  <pic:spPr>
+                    <a:xfrm>
+                      <a:off x="0" y="0"/>
+                      <a:ext cx="4441103" cy="985053"/>
+                    </a:xfrm>
+                    <a:prstGeom prst="rect">
+                      <a:avLst/>
+                    </a:prstGeom>
+                  </pic:spPr>
+                </pic:pic>
+              </a:graphicData>
+            </a:graphic>
+          </wp:inline>
+        </w:drawing>
+      </w:r>
+    </w:p>
+    <w:p>
+      <w:pPr>
+        <w:jc w:val="both"/>
+      </w:pPr>
+      <w:r>
+        <w:t xml:space="preserve">Go to your </w:t>
+      </w:r>
+      <w:proofErr w:type="spellStart"/>
+      <w:r>
+        <w:t>startup</w:t>
+      </w:r>
+      <w:proofErr w:type="spellEnd"/>
+      <w:r>
+        <w:t xml:space="preserve"> file, and resolve the dependency injection in services. Rewrite the </w:t>
+      </w:r>
+      <w:r>
+        <w:t>Transient</w:t>
+      </w:r>
+      <w:r>
+        <w:t xml:space="preserve"> injection of your bot with generic aggregation of your Dialog. </w:t>
+      </w:r>
+      <w:r>
+        <w:t>Add other dependency like Recognizer, User State, and Conversation State etc. with your Singleton service.</w:t>
+      </w:r>
+      <w:r>
+        <w:t xml:space="preserve"> </w:t>
+      </w:r>
+    </w:p>
+    <w:p>
+      <w:pPr>
+        <w:jc w:val="both"/>
+      </w:pPr>
+      <w:r>
+        <w:drawing>
+          <wp:inline distT="0" distB="0" distL="0" distR="0" wp14:anchorId="37D296FF" wp14:editId="77F8A9D7">
+            <wp:extent cx="4417031" cy="1057524"/>
+            <wp:effectExtent l="0" t="0" r="3175" b="9525"/>
+            <wp:docPr id="23" name="Picture 23"/>
+            <wp:cNvGraphicFramePr>
+              <a:graphicFrameLocks xmlns:a="http://schemas.openxmlformats.org/drawingml/2006/main" noChangeAspect="1"/>
+            </wp:cNvGraphicFramePr>
+            <a:graphic xmlns:a="http://schemas.openxmlformats.org/drawingml/2006/main">
+              <a:graphicData uri="http://schemas.openxmlformats.org/drawingml/2006/picture">
+                <pic:pic xmlns:pic="http://schemas.openxmlformats.org/drawingml/2006/picture">
+                  <pic:nvPicPr>
+                    <pic:cNvPr id="1" name=""/>
+                    <pic:cNvPicPr/>
+                  </pic:nvPicPr>
+                  <pic:blipFill>
+                    <a:blip r:embed="rId32"/>
+                    <a:stretch>
+                      <a:fillRect/>
+                    </a:stretch>
+                  </pic:blipFill>
+                  <pic:spPr>
+                    <a:xfrm>
+                      <a:off x="0" y="0"/>
+                      <a:ext cx="4585883" cy="1097951"/>
+                    </a:xfrm>
+                    <a:prstGeom prst="rect">
+                      <a:avLst/>
+                    </a:prstGeom>
+                  </pic:spPr>
+                </pic:pic>
+              </a:graphicData>
+            </a:graphic>
+          </wp:inline>
+        </w:drawing>
+      </w:r>
+    </w:p>
+    <w:p>
+      <w:pPr>
+        <w:pStyle w:val="Heading3"/>
+      </w:pPr>
+      <w:r>
+        <w:lastRenderedPageBreak/>
+        <w:t>Step11:</w:t>
+      </w:r>
+    </w:p>
+    <w:p>
+      <w:r>
+        <w:t xml:space="preserve">From your </w:t>
+      </w:r>
+      <w:proofErr w:type="spellStart"/>
+      <w:r>
+        <w:rPr>
+          <w:rFonts w:ascii="Consolas" w:hAnsi="Consolas" w:cs="Consolas"/>
+          <w:color w:val="000000"/>
+          <w:sz w:val="19"/>
+          <w:szCs w:val="19"/>
+        </w:rPr>
+        <w:t>OnMessageActivityAsync</w:t>
+      </w:r>
+      <w:proofErr w:type="spellEnd"/>
+      <w:r>
+        <w:t xml:space="preserve"> remove reply component and Use logger to acknowledgement.</w:t>
+      </w:r>
+    </w:p>
+    <w:p>
+      <w:r>
+        <w:t xml:space="preserve">Now rebuild your project and run. </w:t>
+      </w:r>
+    </w:p>
+    <w:p>
+      <w:r>
+        <w:t>Test with your Bot Framework Emulator, enjoy.</w:t>
+      </w:r>
+    </w:p>
+    <w:p>
+      <w:r>
+        <w:drawing>
+          <wp:inline distT="0" distB="0" distL="0" distR="0" wp14:anchorId="4AE1C204" wp14:editId="48A75C45">
+            <wp:extent cx="2695492" cy="3420997"/>
+            <wp:effectExtent l="0" t="0" r="0" b="8255"/>
+            <wp:docPr id="25" name="Picture 25"/>
+            <wp:cNvGraphicFramePr>
+              <a:graphicFrameLocks xmlns:a="http://schemas.openxmlformats.org/drawingml/2006/main" noChangeAspect="1"/>
+            </wp:cNvGraphicFramePr>
+            <a:graphic xmlns:a="http://schemas.openxmlformats.org/drawingml/2006/main">
+              <a:graphicData uri="http://schemas.openxmlformats.org/drawingml/2006/picture">
+                <pic:pic xmlns:pic="http://schemas.openxmlformats.org/drawingml/2006/picture">
+                  <pic:nvPicPr>
+                    <pic:cNvPr id="1" name=""/>
+                    <pic:cNvPicPr/>
+                  </pic:nvPicPr>
+                  <pic:blipFill>
+                    <a:blip r:embed="rId33"/>
+                    <a:stretch>
+                      <a:fillRect/>
+                    </a:stretch>
+                  </pic:blipFill>
+                  <pic:spPr>
+                    <a:xfrm>
+                      <a:off x="0" y="0"/>
+                      <a:ext cx="2704863" cy="3432890"/>
+                    </a:xfrm>
+                    <a:prstGeom prst="rect">
+                      <a:avLst/>
+                    </a:prstGeom>
+                  </pic:spPr>
+                </pic:pic>
+              </a:graphicData>
+            </a:graphic>
+          </wp:inline>
+        </w:drawing>
+      </w:r>
+      <w:r>
+        <w:t xml:space="preserve"> </w:t>
+      </w:r>
+      <w:bookmarkStart w:id="0" w:name="_GoBack"/>
+      <w:bookmarkEnd w:id="0"/>
+    </w:p>
     <w:sectPr>
       <w:pgSz w:w="11906" w:h="16838"/>
       <w:pgMar w:top="1440" w:right="1440" w:bottom="1440" w:left="1440" w:header="708" w:footer="708" w:gutter="0"/>
@@ -3132,6 +4405,7 @@
   <w:style w:type="character" w:default="1" w:styleId="DefaultParagraphFont">
     <w:name w:val="Default Paragraph Font"/>
     <w:uiPriority w:val="1"/>
+    <w:semiHidden/>
     <w:unhideWhenUsed/>
   </w:style>
   <w:style w:type="table" w:default="1" w:styleId="TableNormal">

</xml_diff>